<commit_message>
Added the correct analysis file
</commit_message>
<xml_diff>
--- a/Summary Analysis Results.docx
+++ b/Summary Analysis Results.docx
@@ -1,6 +1,6 @@
 
 <file path=word/document.xml><?xml version="1.0" encoding="utf-8"?>
-<w:document xmlns:wpc="http://schemas.microsoft.com/office/word/2010/wordprocessingCanvas" xmlns:cx="http://schemas.microsoft.com/office/drawing/2014/chartex" xmlns:cx1="http://schemas.microsoft.com/office/drawing/2015/9/8/chartex" xmlns:cx2="http://schemas.microsoft.com/office/drawing/2015/10/21/chartex" xmlns:cx3="http://schemas.microsoft.com/office/drawing/2016/5/9/chartex" xmlns:cx4="http://schemas.microsoft.com/office/drawing/2016/5/10/chartex" xmlns:cx5="http://schemas.microsoft.com/office/drawing/2016/5/11/chartex" xmlns:cx6="http://schemas.microsoft.com/office/drawing/2016/5/12/chartex" xmlns:cx7="http://schemas.microsoft.com/office/drawing/2016/5/13/chartex" xmlns:cx8="http://schemas.microsoft.com/office/drawing/2016/5/14/chartex" xmlns:mc="http://schemas.openxmlformats.org/markup-compatibility/2006" xmlns:aink="http://schemas.microsoft.com/office/drawing/2016/ink" xmlns:am3d="http://schemas.microsoft.com/office/drawing/2017/model3d" xmlns:o="urn:schemas-microsoft-com:office:office" xmlns:r="http://schemas.openxmlformats.org/officeDocument/2006/relationships" xmlns:m="http://schemas.openxmlformats.org/officeDocument/2006/math" xmlns:v="urn:schemas-microsoft-com:vml" xmlns:wp14="http://schemas.microsoft.com/office/word/2010/wordprocessingDrawing" xmlns:wp="http://schemas.openxmlformats.org/drawingml/2006/wordprocessingDrawing" xmlns:w10="urn:schemas-microsoft-com:office:word" xmlns:w="http://schemas.openxmlformats.org/wordprocessingml/2006/main" xmlns:w14="http://schemas.microsoft.com/office/word/2010/wordml" xmlns:w15="http://schemas.microsoft.com/office/word/2012/wordml" xmlns:w16cex="http://schemas.microsoft.com/office/word/2018/wordml/cex" xmlns:w16cid="http://schemas.microsoft.com/office/word/2016/wordml/cid" xmlns:w16="http://schemas.microsoft.com/office/word/2018/wordml" xmlns:w16se="http://schemas.microsoft.com/office/word/2015/wordml/symex" xmlns:wpg="http://schemas.microsoft.com/office/word/2010/wordprocessingGroup" xmlns:wpi="http://schemas.microsoft.com/office/word/2010/wordprocessingInk" xmlns:wne="http://schemas.microsoft.com/office/word/2006/wordml" xmlns:wps="http://schemas.microsoft.com/office/word/2010/wordprocessingShape" mc:Ignorable="w14 w15 w16se w16cid w16 w16cex wp14">
+<w:document xmlns:wpc="http://schemas.microsoft.com/office/word/2010/wordprocessingCanvas" xmlns:cx="http://schemas.microsoft.com/office/drawing/2014/chartex" xmlns:cx1="http://schemas.microsoft.com/office/drawing/2015/9/8/chartex" xmlns:cx2="http://schemas.microsoft.com/office/drawing/2015/10/21/chartex" xmlns:cx3="http://schemas.microsoft.com/office/drawing/2016/5/9/chartex" xmlns:cx4="http://schemas.microsoft.com/office/drawing/2016/5/10/chartex" xmlns:cx5="http://schemas.microsoft.com/office/drawing/2016/5/11/chartex" xmlns:cx6="http://schemas.microsoft.com/office/drawing/2016/5/12/chartex" xmlns:cx7="http://schemas.microsoft.com/office/drawing/2016/5/13/chartex" xmlns:cx8="http://schemas.microsoft.com/office/drawing/2016/5/14/chartex" xmlns:mc="http://schemas.openxmlformats.org/markup-compatibility/2006" xmlns:aink="http://schemas.microsoft.com/office/drawing/2016/ink" xmlns:am3d="http://schemas.microsoft.com/office/drawing/2017/model3d" xmlns:o="urn:schemas-microsoft-com:office:office" xmlns:oel="http://schemas.microsoft.com/office/2019/extlst" xmlns:r="http://schemas.openxmlformats.org/officeDocument/2006/relationships" xmlns:m="http://schemas.openxmlformats.org/officeDocument/2006/math" xmlns:v="urn:schemas-microsoft-com:vml" xmlns:wp14="http://schemas.microsoft.com/office/word/2010/wordprocessingDrawing" xmlns:wp="http://schemas.openxmlformats.org/drawingml/2006/wordprocessingDrawing" xmlns:w10="urn:schemas-microsoft-com:office:word" xmlns:w="http://schemas.openxmlformats.org/wordprocessingml/2006/main" xmlns:w14="http://schemas.microsoft.com/office/word/2010/wordml" xmlns:w15="http://schemas.microsoft.com/office/word/2012/wordml" xmlns:w16cex="http://schemas.microsoft.com/office/word/2018/wordml/cex" xmlns:w16cid="http://schemas.microsoft.com/office/word/2016/wordml/cid" xmlns:w16="http://schemas.microsoft.com/office/word/2018/wordml" xmlns:w16sdtdh="http://schemas.microsoft.com/office/word/2020/wordml/sdtdatahash" xmlns:w16se="http://schemas.microsoft.com/office/word/2015/wordml/symex" xmlns:wpg="http://schemas.microsoft.com/office/word/2010/wordprocessingGroup" xmlns:wpi="http://schemas.microsoft.com/office/word/2010/wordprocessingInk" xmlns:wne="http://schemas.microsoft.com/office/word/2006/wordml" xmlns:wps="http://schemas.microsoft.com/office/word/2010/wordprocessingShape" mc:Ignorable="w14 w15 w16se w16cid w16 w16cex w16sdtdh wp14">
   <w:body>
     <w:p>
       <w:pPr>
@@ -41,6 +41,247 @@
           <w:lang w:val="en-US"/>
         </w:rPr>
         <w:t>Summary Report</w:t>
+      </w:r>
+    </w:p>
+    <w:p>
+      <w:pPr>
+        <w:rPr>
+          <w:rFonts w:ascii="Calibri" w:eastAsia="Times New Roman" w:hAnsi="Calibri" w:cs="Calibri"/>
+          <w:color w:val="000000"/>
+          <w:lang w:eastAsia="en-AU"/>
+        </w:rPr>
+      </w:pPr>
+      <w:r>
+        <w:rPr>
+          <w:rFonts w:ascii="Calibri" w:eastAsia="Times New Roman" w:hAnsi="Calibri" w:cs="Calibri"/>
+          <w:color w:val="000000"/>
+          <w:lang w:eastAsia="en-AU"/>
+        </w:rPr>
+        <w:t xml:space="preserve">The 15 schools have in </w:t>
+      </w:r>
+      <w:r>
+        <w:rPr>
+          <w:rFonts w:ascii="Calibri" w:eastAsia="Times New Roman" w:hAnsi="Calibri" w:cs="Calibri"/>
+          <w:color w:val="000000"/>
+          <w:lang w:eastAsia="en-AU"/>
+        </w:rPr>
+        <w:t xml:space="preserve">39170 </w:t>
+      </w:r>
+      <w:r>
+        <w:rPr>
+          <w:rFonts w:ascii="Calibri" w:eastAsia="Times New Roman" w:hAnsi="Calibri" w:cs="Calibri"/>
+          <w:color w:val="000000"/>
+          <w:lang w:eastAsia="en-AU"/>
+        </w:rPr>
+        <w:t>student</w:t>
+      </w:r>
+      <w:r>
+        <w:rPr>
+          <w:rFonts w:ascii="Calibri" w:eastAsia="Times New Roman" w:hAnsi="Calibri" w:cs="Calibri"/>
+          <w:color w:val="000000"/>
+          <w:lang w:eastAsia="en-AU"/>
+        </w:rPr>
+        <w:t>s</w:t>
+      </w:r>
+      <w:r>
+        <w:rPr>
+          <w:rFonts w:ascii="Calibri" w:eastAsia="Times New Roman" w:hAnsi="Calibri" w:cs="Calibri"/>
+          <w:color w:val="000000"/>
+          <w:lang w:eastAsia="en-AU"/>
+        </w:rPr>
+        <w:t xml:space="preserve"> with total budget spent </w:t>
+      </w:r>
+      <w:r>
+        <w:rPr>
+          <w:rFonts w:ascii="Calibri" w:eastAsia="Times New Roman" w:hAnsi="Calibri" w:cs="Calibri"/>
+          <w:color w:val="000000"/>
+          <w:lang w:eastAsia="en-AU"/>
+        </w:rPr>
+        <w:t>$24,649,428.00</w:t>
+      </w:r>
+      <w:r>
+        <w:rPr>
+          <w:rFonts w:ascii="Calibri" w:eastAsia="Times New Roman" w:hAnsi="Calibri" w:cs="Calibri"/>
+          <w:color w:val="000000"/>
+          <w:lang w:eastAsia="en-AU"/>
+        </w:rPr>
+        <w:t xml:space="preserve"> </w:t>
+      </w:r>
+      <w:r>
+        <w:rPr>
+          <w:rFonts w:ascii="Calibri" w:eastAsia="Times New Roman" w:hAnsi="Calibri" w:cs="Calibri"/>
+          <w:color w:val="000000"/>
+          <w:lang w:eastAsia="en-AU"/>
+        </w:rPr>
+        <w:t>by Local government</w:t>
+      </w:r>
+      <w:r>
+        <w:rPr>
+          <w:rFonts w:ascii="Calibri" w:eastAsia="Times New Roman" w:hAnsi="Calibri" w:cs="Calibri"/>
+          <w:color w:val="000000"/>
+          <w:lang w:eastAsia="en-AU"/>
+        </w:rPr>
+        <w:t xml:space="preserve">. Average Maths score is </w:t>
+      </w:r>
+      <w:r>
+        <w:rPr>
+          <w:rFonts w:ascii="Calibri" w:eastAsia="Times New Roman" w:hAnsi="Calibri" w:cs="Calibri"/>
+          <w:color w:val="000000"/>
+          <w:lang w:eastAsia="en-AU"/>
+        </w:rPr>
+        <w:t>70.338192</w:t>
+      </w:r>
+      <w:r>
+        <w:rPr>
+          <w:rFonts w:ascii="Calibri" w:eastAsia="Times New Roman" w:hAnsi="Calibri" w:cs="Calibri"/>
+          <w:color w:val="000000"/>
+          <w:lang w:eastAsia="en-AU"/>
+        </w:rPr>
+        <w:t xml:space="preserve"> and </w:t>
+      </w:r>
+      <w:r>
+        <w:rPr>
+          <w:rFonts w:ascii="Calibri" w:eastAsia="Times New Roman" w:hAnsi="Calibri" w:cs="Calibri"/>
+          <w:color w:val="000000"/>
+          <w:lang w:eastAsia="en-AU"/>
+        </w:rPr>
+        <w:t>Average Reading Score</w:t>
+      </w:r>
+      <w:r>
+        <w:rPr>
+          <w:rFonts w:ascii="Calibri" w:eastAsia="Times New Roman" w:hAnsi="Calibri" w:cs="Calibri"/>
+          <w:color w:val="000000"/>
+          <w:lang w:eastAsia="en-AU"/>
+        </w:rPr>
+        <w:t xml:space="preserve"> is </w:t>
+      </w:r>
+      <w:r>
+        <w:rPr>
+          <w:rFonts w:ascii="Calibri" w:eastAsia="Times New Roman" w:hAnsi="Calibri" w:cs="Calibri"/>
+          <w:color w:val="000000"/>
+          <w:lang w:eastAsia="en-AU"/>
+        </w:rPr>
+        <w:t>69.980138</w:t>
+      </w:r>
+      <w:r>
+        <w:rPr>
+          <w:rFonts w:ascii="Calibri" w:eastAsia="Times New Roman" w:hAnsi="Calibri" w:cs="Calibri"/>
+          <w:color w:val="000000"/>
+          <w:lang w:eastAsia="en-AU"/>
+        </w:rPr>
+        <w:t xml:space="preserve"> . Percentage students who passed Maths is </w:t>
+      </w:r>
+      <w:r>
+        <w:rPr>
+          <w:rFonts w:ascii="Calibri" w:eastAsia="Times New Roman" w:hAnsi="Calibri" w:cs="Calibri"/>
+          <w:color w:val="000000"/>
+          <w:lang w:eastAsia="en-AU"/>
+        </w:rPr>
+        <w:t>86.078632</w:t>
+      </w:r>
+      <w:r>
+        <w:rPr>
+          <w:rFonts w:ascii="Calibri" w:eastAsia="Times New Roman" w:hAnsi="Calibri" w:cs="Calibri"/>
+          <w:color w:val="000000"/>
+          <w:lang w:eastAsia="en-AU"/>
+        </w:rPr>
+        <w:t xml:space="preserve">%. </w:t>
+      </w:r>
+      <w:r>
+        <w:rPr>
+          <w:rFonts w:ascii="Calibri" w:eastAsia="Times New Roman" w:hAnsi="Calibri" w:cs="Calibri"/>
+          <w:color w:val="000000"/>
+          <w:lang w:eastAsia="en-AU"/>
+        </w:rPr>
+        <w:t xml:space="preserve">Percentage students who passed </w:t>
+      </w:r>
+      <w:r>
+        <w:rPr>
+          <w:rFonts w:ascii="Calibri" w:eastAsia="Times New Roman" w:hAnsi="Calibri" w:cs="Calibri"/>
+          <w:color w:val="000000"/>
+          <w:lang w:eastAsia="en-AU"/>
+        </w:rPr>
+        <w:t>reading</w:t>
+      </w:r>
+      <w:r>
+        <w:rPr>
+          <w:rFonts w:ascii="Calibri" w:eastAsia="Times New Roman" w:hAnsi="Calibri" w:cs="Calibri"/>
+          <w:color w:val="000000"/>
+          <w:lang w:eastAsia="en-AU"/>
+        </w:rPr>
+        <w:t xml:space="preserve"> is </w:t>
+      </w:r>
+      <w:r>
+        <w:rPr>
+          <w:rFonts w:ascii="Calibri" w:eastAsia="Times New Roman" w:hAnsi="Calibri" w:cs="Calibri"/>
+          <w:color w:val="000000"/>
+          <w:lang w:eastAsia="en-AU"/>
+        </w:rPr>
+        <w:t>84.426857</w:t>
+      </w:r>
+      <w:r>
+        <w:rPr>
+          <w:rFonts w:ascii="Calibri" w:eastAsia="Times New Roman" w:hAnsi="Calibri" w:cs="Calibri"/>
+          <w:color w:val="000000"/>
+          <w:lang w:eastAsia="en-AU"/>
+        </w:rPr>
+        <w:t>%</w:t>
+      </w:r>
+      <w:r>
+        <w:rPr>
+          <w:rFonts w:ascii="Calibri" w:eastAsia="Times New Roman" w:hAnsi="Calibri" w:cs="Calibri"/>
+          <w:color w:val="000000"/>
+          <w:lang w:eastAsia="en-AU"/>
+        </w:rPr>
+        <w:t>.</w:t>
+      </w:r>
+      <w:r>
+        <w:rPr>
+          <w:rFonts w:ascii="Calibri" w:eastAsia="Times New Roman" w:hAnsi="Calibri" w:cs="Calibri"/>
+          <w:color w:val="000000"/>
+          <w:lang w:eastAsia="en-AU"/>
+        </w:rPr>
+        <w:t xml:space="preserve"> </w:t>
+      </w:r>
+      <w:r>
+        <w:rPr>
+          <w:rFonts w:ascii="Calibri" w:eastAsia="Times New Roman" w:hAnsi="Calibri" w:cs="Calibri"/>
+          <w:color w:val="000000"/>
+          <w:lang w:eastAsia="en-AU"/>
+        </w:rPr>
+        <w:t xml:space="preserve">Percentage students who passed </w:t>
+      </w:r>
+      <w:r>
+        <w:rPr>
+          <w:rFonts w:ascii="Calibri" w:eastAsia="Times New Roman" w:hAnsi="Calibri" w:cs="Calibri"/>
+          <w:color w:val="000000"/>
+          <w:lang w:eastAsia="en-AU"/>
+        </w:rPr>
+        <w:t>both subject</w:t>
+      </w:r>
+      <w:r>
+        <w:rPr>
+          <w:rFonts w:ascii="Calibri" w:eastAsia="Times New Roman" w:hAnsi="Calibri" w:cs="Calibri"/>
+          <w:color w:val="000000"/>
+          <w:lang w:eastAsia="en-AU"/>
+        </w:rPr>
+        <w:t xml:space="preserve"> is </w:t>
+      </w:r>
+      <w:r>
+        <w:rPr>
+          <w:rFonts w:ascii="Calibri" w:eastAsia="Times New Roman" w:hAnsi="Calibri" w:cs="Calibri"/>
+          <w:color w:val="000000"/>
+          <w:lang w:eastAsia="en-AU"/>
+        </w:rPr>
+        <w:t>72.808272</w:t>
+      </w:r>
+      <w:r>
+        <w:rPr>
+          <w:rFonts w:ascii="Calibri" w:eastAsia="Times New Roman" w:hAnsi="Calibri" w:cs="Calibri"/>
+          <w:color w:val="000000"/>
+          <w:lang w:eastAsia="en-AU"/>
+        </w:rPr>
+        <w:t>%.</w:t>
       </w:r>
     </w:p>
     <w:tbl>
@@ -663,6 +904,127 @@
           <w:lang w:val="en-US"/>
         </w:rPr>
         <w:t>School Summary</w:t>
+      </w:r>
+    </w:p>
+    <w:p>
+      <w:pPr>
+        <w:rPr>
+          <w:rFonts w:ascii="Calibri" w:eastAsia="Times New Roman" w:hAnsi="Calibri" w:cs="Calibri"/>
+          <w:color w:val="000000"/>
+          <w:lang w:eastAsia="en-AU"/>
+        </w:rPr>
+      </w:pPr>
+      <w:r>
+        <w:rPr>
+          <w:rFonts w:ascii="Calibri" w:eastAsia="Times New Roman" w:hAnsi="Calibri" w:cs="Calibri"/>
+          <w:color w:val="000000"/>
+          <w:lang w:eastAsia="en-AU"/>
+        </w:rPr>
+        <w:t xml:space="preserve">There are </w:t>
+      </w:r>
+      <w:r>
+        <w:rPr>
+          <w:rFonts w:ascii="Calibri" w:eastAsia="Times New Roman" w:hAnsi="Calibri" w:cs="Calibri"/>
+          <w:color w:val="000000"/>
+          <w:lang w:eastAsia="en-AU"/>
+        </w:rPr>
+        <w:t xml:space="preserve">15 schools with school types </w:t>
+      </w:r>
+      <w:r>
+        <w:rPr>
+          <w:rFonts w:ascii="Calibri" w:eastAsia="Times New Roman" w:hAnsi="Calibri" w:cs="Calibri"/>
+          <w:color w:val="000000"/>
+          <w:lang w:eastAsia="en-AU"/>
+        </w:rPr>
+        <w:t>Government</w:t>
+      </w:r>
+      <w:r>
+        <w:rPr>
+          <w:rFonts w:ascii="Calibri" w:eastAsia="Times New Roman" w:hAnsi="Calibri" w:cs="Calibri"/>
+          <w:color w:val="000000"/>
+          <w:lang w:eastAsia="en-AU"/>
+        </w:rPr>
+        <w:t xml:space="preserve"> and </w:t>
+      </w:r>
+      <w:r>
+        <w:rPr>
+          <w:rFonts w:ascii="Calibri" w:eastAsia="Times New Roman" w:hAnsi="Calibri" w:cs="Calibri"/>
+          <w:color w:val="000000"/>
+          <w:lang w:eastAsia="en-AU"/>
+        </w:rPr>
+        <w:t>Independent</w:t>
+      </w:r>
+      <w:r>
+        <w:rPr>
+          <w:rFonts w:ascii="Calibri" w:eastAsia="Times New Roman" w:hAnsi="Calibri" w:cs="Calibri"/>
+          <w:color w:val="000000"/>
+          <w:lang w:eastAsia="en-AU"/>
+        </w:rPr>
+        <w:t xml:space="preserve">. The percentage of overall passing is between </w:t>
+      </w:r>
+      <w:r>
+        <w:rPr>
+          <w:rFonts w:ascii="Calibri" w:eastAsia="Times New Roman" w:hAnsi="Calibri" w:cs="Calibri"/>
+          <w:color w:val="000000"/>
+          <w:lang w:eastAsia="en-AU"/>
+        </w:rPr>
+        <w:t>66.364617</w:t>
+      </w:r>
+      <w:r>
+        <w:rPr>
+          <w:rFonts w:ascii="Calibri" w:eastAsia="Times New Roman" w:hAnsi="Calibri" w:cs="Calibri"/>
+          <w:color w:val="000000"/>
+          <w:lang w:eastAsia="en-AU"/>
+        </w:rPr>
+        <w:t>%</w:t>
+      </w:r>
+      <w:r>
+        <w:rPr>
+          <w:rFonts w:ascii="Calibri" w:eastAsia="Times New Roman" w:hAnsi="Calibri" w:cs="Calibri"/>
+          <w:color w:val="000000"/>
+          <w:lang w:eastAsia="en-AU"/>
+        </w:rPr>
+        <w:t>(inclusive)</w:t>
+      </w:r>
+      <w:r>
+        <w:rPr>
+          <w:rFonts w:ascii="Calibri" w:eastAsia="Times New Roman" w:hAnsi="Calibri" w:cs="Calibri"/>
+          <w:color w:val="000000"/>
+          <w:lang w:eastAsia="en-AU"/>
+        </w:rPr>
+        <w:t xml:space="preserve"> and </w:t>
+      </w:r>
+      <w:r>
+        <w:rPr>
+          <w:rFonts w:ascii="Calibri" w:eastAsia="Times New Roman" w:hAnsi="Calibri" w:cs="Calibri"/>
+          <w:color w:val="000000"/>
+          <w:lang w:eastAsia="en-AU"/>
+        </w:rPr>
+        <w:t>80.785791</w:t>
+      </w:r>
+      <w:r>
+        <w:rPr>
+          <w:rFonts w:ascii="Calibri" w:eastAsia="Times New Roman" w:hAnsi="Calibri" w:cs="Calibri"/>
+          <w:color w:val="000000"/>
+          <w:lang w:eastAsia="en-AU"/>
+        </w:rPr>
+        <w:t>%</w:t>
+      </w:r>
+      <w:r>
+        <w:rPr>
+          <w:rFonts w:ascii="Calibri" w:eastAsia="Times New Roman" w:hAnsi="Calibri" w:cs="Calibri"/>
+          <w:color w:val="000000"/>
+          <w:lang w:eastAsia="en-AU"/>
+        </w:rPr>
+        <w:t>(inclusive)</w:t>
+      </w:r>
+      <w:r>
+        <w:rPr>
+          <w:rFonts w:ascii="Calibri" w:eastAsia="Times New Roman" w:hAnsi="Calibri" w:cs="Calibri"/>
+          <w:color w:val="000000"/>
+          <w:lang w:eastAsia="en-AU"/>
+        </w:rPr>
+        <w:t>.</w:t>
       </w:r>
     </w:p>
     <w:tbl>
@@ -3827,6 +4189,7 @@
                 <w:color w:val="000000"/>
                 <w:lang w:eastAsia="en-AU"/>
               </w:rPr>
+              <w:lastRenderedPageBreak/>
               <w:t>Huang High School</w:t>
             </w:r>
           </w:p>
@@ -5391,7 +5754,6 @@
                 <w:color w:val="000000"/>
                 <w:lang w:eastAsia="en-AU"/>
               </w:rPr>
-              <w:lastRenderedPageBreak/>
               <w:t>Shelton High School</w:t>
             </w:r>
           </w:p>
@@ -6961,7 +7323,200 @@
           <w:szCs w:val="28"/>
           <w:lang w:val="en-US"/>
         </w:rPr>
-        <w:t>Top Performing Schools (By % Overall Passing)</w:t>
+        <w:t xml:space="preserve">Top Performing Schools (By </w:t>
+      </w:r>
+      <w:bookmarkStart w:id="0" w:name="_Hlk124267958"/>
+      <w:r>
+        <w:rPr>
+          <w:b/>
+          <w:bCs/>
+          <w:sz w:val="28"/>
+          <w:szCs w:val="28"/>
+          <w:lang w:val="en-US"/>
+        </w:rPr>
+        <w:t>% Overall Passing</w:t>
+      </w:r>
+      <w:bookmarkEnd w:id="0"/>
+      <w:r>
+        <w:rPr>
+          <w:b/>
+          <w:bCs/>
+          <w:sz w:val="28"/>
+          <w:szCs w:val="28"/>
+          <w:lang w:val="en-US"/>
+        </w:rPr>
+        <w:t>)</w:t>
+      </w:r>
+    </w:p>
+    <w:p>
+      <w:pPr>
+        <w:rPr>
+          <w:b/>
+          <w:bCs/>
+          <w:sz w:val="28"/>
+          <w:szCs w:val="28"/>
+          <w:lang w:val="en-US"/>
+        </w:rPr>
+      </w:pPr>
+      <w:r>
+        <w:rPr>
+          <w:rFonts w:ascii="Calibri" w:eastAsia="Times New Roman" w:hAnsi="Calibri" w:cs="Calibri"/>
+          <w:color w:val="000000"/>
+          <w:lang w:eastAsia="en-AU"/>
+        </w:rPr>
+        <w:t>Griffin High School</w:t>
+      </w:r>
+      <w:r>
+        <w:rPr>
+          <w:rFonts w:ascii="Calibri" w:eastAsia="Times New Roman" w:hAnsi="Calibri" w:cs="Calibri"/>
+          <w:color w:val="000000"/>
+          <w:lang w:eastAsia="en-AU"/>
+        </w:rPr>
+        <w:t>,</w:t>
+      </w:r>
+      <w:r>
+        <w:rPr>
+          <w:rFonts w:ascii="Calibri" w:eastAsia="Times New Roman" w:hAnsi="Calibri" w:cs="Calibri"/>
+          <w:color w:val="000000"/>
+          <w:lang w:eastAsia="en-AU"/>
+        </w:rPr>
+        <w:t xml:space="preserve"> </w:t>
+      </w:r>
+      <w:r>
+        <w:rPr>
+          <w:rFonts w:ascii="Calibri" w:eastAsia="Times New Roman" w:hAnsi="Calibri" w:cs="Calibri"/>
+          <w:color w:val="000000"/>
+          <w:lang w:eastAsia="en-AU"/>
+        </w:rPr>
+        <w:t>Cabrera High School</w:t>
+      </w:r>
+      <w:r>
+        <w:rPr>
+          <w:rFonts w:ascii="Calibri" w:eastAsia="Times New Roman" w:hAnsi="Calibri" w:cs="Calibri"/>
+          <w:color w:val="000000"/>
+          <w:lang w:eastAsia="en-AU"/>
+        </w:rPr>
+        <w:t>,</w:t>
+      </w:r>
+      <w:r>
+        <w:rPr>
+          <w:rFonts w:ascii="Calibri" w:eastAsia="Times New Roman" w:hAnsi="Calibri" w:cs="Calibri"/>
+          <w:color w:val="000000"/>
+          <w:lang w:eastAsia="en-AU"/>
+        </w:rPr>
+        <w:t xml:space="preserve"> </w:t>
+      </w:r>
+      <w:r>
+        <w:rPr>
+          <w:rFonts w:ascii="Calibri" w:eastAsia="Times New Roman" w:hAnsi="Calibri" w:cs="Calibri"/>
+          <w:color w:val="000000"/>
+          <w:lang w:eastAsia="en-AU"/>
+        </w:rPr>
+        <w:t>Bailey High School</w:t>
+      </w:r>
+      <w:r>
+        <w:rPr>
+          <w:rFonts w:ascii="Calibri" w:eastAsia="Times New Roman" w:hAnsi="Calibri" w:cs="Calibri"/>
+          <w:color w:val="000000"/>
+          <w:lang w:eastAsia="en-AU"/>
+        </w:rPr>
+        <w:t>,</w:t>
+      </w:r>
+      <w:r>
+        <w:rPr>
+          <w:rFonts w:ascii="Calibri" w:eastAsia="Times New Roman" w:hAnsi="Calibri" w:cs="Calibri"/>
+          <w:color w:val="000000"/>
+          <w:lang w:eastAsia="en-AU"/>
+        </w:rPr>
+        <w:t xml:space="preserve"> </w:t>
+      </w:r>
+      <w:r>
+        <w:rPr>
+          <w:rFonts w:ascii="Calibri" w:eastAsia="Times New Roman" w:hAnsi="Calibri" w:cs="Calibri"/>
+          <w:color w:val="000000"/>
+          <w:lang w:eastAsia="en-AU"/>
+        </w:rPr>
+        <w:t>Wright High School</w:t>
+      </w:r>
+      <w:r>
+        <w:rPr>
+          <w:rFonts w:ascii="Calibri" w:eastAsia="Times New Roman" w:hAnsi="Calibri" w:cs="Calibri"/>
+          <w:color w:val="000000"/>
+          <w:lang w:eastAsia="en-AU"/>
+        </w:rPr>
+        <w:t xml:space="preserve"> and </w:t>
+      </w:r>
+      <w:r>
+        <w:rPr>
+          <w:rFonts w:ascii="Calibri" w:eastAsia="Times New Roman" w:hAnsi="Calibri" w:cs="Calibri"/>
+          <w:color w:val="000000"/>
+          <w:lang w:eastAsia="en-AU"/>
+        </w:rPr>
+        <w:t>Rodriguez High School</w:t>
+      </w:r>
+      <w:r>
+        <w:rPr>
+          <w:rFonts w:ascii="Calibri" w:eastAsia="Times New Roman" w:hAnsi="Calibri" w:cs="Calibri"/>
+          <w:color w:val="000000"/>
+          <w:lang w:eastAsia="en-AU"/>
+        </w:rPr>
+        <w:t xml:space="preserve"> is the top 5 performing school based on </w:t>
+      </w:r>
+      <w:r>
+        <w:rPr>
+          <w:rFonts w:ascii="Calibri" w:eastAsia="Times New Roman" w:hAnsi="Calibri" w:cs="Calibri"/>
+          <w:color w:val="000000"/>
+          <w:lang w:eastAsia="en-AU"/>
+        </w:rPr>
+        <w:t>% Overall Passing</w:t>
+      </w:r>
+      <w:r>
+        <w:rPr>
+          <w:rFonts w:ascii="Calibri" w:eastAsia="Times New Roman" w:hAnsi="Calibri" w:cs="Calibri"/>
+          <w:color w:val="000000"/>
+          <w:lang w:eastAsia="en-AU"/>
+        </w:rPr>
+        <w:t xml:space="preserve">. </w:t>
+      </w:r>
+      <w:r>
+        <w:rPr>
+          <w:rFonts w:ascii="Calibri" w:eastAsia="Times New Roman" w:hAnsi="Calibri" w:cs="Calibri"/>
+          <w:color w:val="000000"/>
+          <w:lang w:eastAsia="en-AU"/>
+        </w:rPr>
+        <w:t xml:space="preserve">The percentage of Overall Passing range between </w:t>
+      </w:r>
+      <w:r>
+        <w:rPr>
+          <w:rFonts w:ascii="Calibri" w:eastAsia="Times New Roman" w:hAnsi="Calibri" w:cs="Calibri"/>
+          <w:color w:val="000000"/>
+          <w:lang w:eastAsia="en-AU"/>
+        </w:rPr>
+        <w:t>79.419855</w:t>
+      </w:r>
+      <w:r>
+        <w:rPr>
+          <w:rFonts w:ascii="Calibri" w:eastAsia="Times New Roman" w:hAnsi="Calibri" w:cs="Calibri"/>
+          <w:color w:val="000000"/>
+          <w:lang w:eastAsia="en-AU"/>
+        </w:rPr>
+        <w:t xml:space="preserve">% and </w:t>
+      </w:r>
+      <w:r>
+        <w:rPr>
+          <w:rFonts w:ascii="Calibri" w:eastAsia="Times New Roman" w:hAnsi="Calibri" w:cs="Calibri"/>
+          <w:color w:val="000000"/>
+          <w:lang w:eastAsia="en-AU"/>
+        </w:rPr>
+        <w:t>81.33515</w:t>
+      </w:r>
+      <w:r>
+        <w:rPr>
+          <w:rFonts w:ascii="Calibri" w:eastAsia="Times New Roman" w:hAnsi="Calibri" w:cs="Calibri"/>
+          <w:color w:val="000000"/>
+          <w:lang w:eastAsia="en-AU"/>
+        </w:rPr>
+        <w:t>% .</w:t>
       </w:r>
     </w:p>
     <w:tbl>
@@ -8825,6 +9380,7 @@
                 <w:color w:val="000000"/>
                 <w:lang w:eastAsia="en-AU"/>
               </w:rPr>
+              <w:lastRenderedPageBreak/>
               <w:t>Rodriguez High School</w:t>
             </w:r>
           </w:p>
@@ -9185,6 +9741,219 @@
         </w:rPr>
         <w:t xml:space="preserve"> Performing Schools (By % Overall Passing)</w:t>
       </w:r>
+    </w:p>
+    <w:p>
+      <w:pPr>
+        <w:spacing w:after="0" w:line="240" w:lineRule="auto"/>
+        <w:rPr>
+          <w:rFonts w:ascii="Calibri" w:eastAsia="Times New Roman" w:hAnsi="Calibri" w:cs="Calibri"/>
+          <w:color w:val="000000"/>
+          <w:lang w:eastAsia="en-AU"/>
+        </w:rPr>
+      </w:pPr>
+      <w:r>
+        <w:rPr>
+          <w:rFonts w:ascii="Calibri" w:eastAsia="Times New Roman" w:hAnsi="Calibri" w:cs="Calibri"/>
+          <w:color w:val="000000"/>
+          <w:lang w:eastAsia="en-AU"/>
+        </w:rPr>
+        <w:t>Hernandez High School</w:t>
+      </w:r>
+      <w:r>
+        <w:rPr>
+          <w:rFonts w:ascii="Calibri" w:eastAsia="Times New Roman" w:hAnsi="Calibri" w:cs="Calibri"/>
+          <w:color w:val="000000"/>
+          <w:lang w:eastAsia="en-AU"/>
+        </w:rPr>
+        <w:t>,</w:t>
+      </w:r>
+      <w:r>
+        <w:rPr>
+          <w:rFonts w:ascii="Calibri" w:eastAsia="Times New Roman" w:hAnsi="Calibri" w:cs="Calibri"/>
+          <w:color w:val="000000"/>
+          <w:lang w:eastAsia="en-AU"/>
+        </w:rPr>
+        <w:t xml:space="preserve"> </w:t>
+      </w:r>
+      <w:r>
+        <w:rPr>
+          <w:rFonts w:ascii="Calibri" w:eastAsia="Times New Roman" w:hAnsi="Calibri" w:cs="Calibri"/>
+          <w:color w:val="000000"/>
+          <w:lang w:eastAsia="en-AU"/>
+        </w:rPr>
+        <w:t>Huang High School</w:t>
+      </w:r>
+      <w:r>
+        <w:rPr>
+          <w:rFonts w:ascii="Calibri" w:eastAsia="Times New Roman" w:hAnsi="Calibri" w:cs="Calibri"/>
+          <w:color w:val="000000"/>
+          <w:lang w:eastAsia="en-AU"/>
+        </w:rPr>
+        <w:t xml:space="preserve"> , </w:t>
+      </w:r>
+      <w:r>
+        <w:rPr>
+          <w:rFonts w:ascii="Calibri" w:eastAsia="Times New Roman" w:hAnsi="Calibri" w:cs="Calibri"/>
+          <w:color w:val="000000"/>
+          <w:lang w:eastAsia="en-AU"/>
+        </w:rPr>
+        <w:t>Johnson High School</w:t>
+      </w:r>
+      <w:r>
+        <w:rPr>
+          <w:rFonts w:ascii="Calibri" w:eastAsia="Times New Roman" w:hAnsi="Calibri" w:cs="Calibri"/>
+          <w:color w:val="000000"/>
+          <w:lang w:eastAsia="en-AU"/>
+        </w:rPr>
+        <w:t>,</w:t>
+      </w:r>
+      <w:r>
+        <w:rPr>
+          <w:rFonts w:ascii="Calibri" w:eastAsia="Times New Roman" w:hAnsi="Calibri" w:cs="Calibri"/>
+          <w:color w:val="000000"/>
+          <w:lang w:eastAsia="en-AU"/>
+        </w:rPr>
+        <w:t xml:space="preserve"> </w:t>
+      </w:r>
+      <w:r>
+        <w:rPr>
+          <w:rFonts w:ascii="Calibri" w:eastAsia="Times New Roman" w:hAnsi="Calibri" w:cs="Calibri"/>
+          <w:color w:val="000000"/>
+          <w:lang w:eastAsia="en-AU"/>
+        </w:rPr>
+        <w:t>Wilson High School</w:t>
+      </w:r>
+      <w:r>
+        <w:rPr>
+          <w:rFonts w:ascii="Calibri" w:eastAsia="Times New Roman" w:hAnsi="Calibri" w:cs="Calibri"/>
+          <w:color w:val="000000"/>
+          <w:lang w:eastAsia="en-AU"/>
+        </w:rPr>
+        <w:t xml:space="preserve"> </w:t>
+      </w:r>
+      <w:r>
+        <w:rPr>
+          <w:rFonts w:ascii="Calibri" w:eastAsia="Times New Roman" w:hAnsi="Calibri" w:cs="Calibri"/>
+          <w:color w:val="000000"/>
+          <w:lang w:eastAsia="en-AU"/>
+        </w:rPr>
+        <w:t xml:space="preserve">and </w:t>
+      </w:r>
+      <w:r>
+        <w:rPr>
+          <w:rFonts w:ascii="Calibri" w:eastAsia="Times New Roman" w:hAnsi="Calibri" w:cs="Calibri"/>
+          <w:color w:val="000000"/>
+          <w:lang w:eastAsia="en-AU"/>
+        </w:rPr>
+        <w:t>Ford High School</w:t>
+      </w:r>
+      <w:r>
+        <w:rPr>
+          <w:rFonts w:ascii="Calibri" w:eastAsia="Times New Roman" w:hAnsi="Calibri" w:cs="Calibri"/>
+          <w:color w:val="000000"/>
+          <w:lang w:eastAsia="en-AU"/>
+        </w:rPr>
+        <w:t xml:space="preserve"> </w:t>
+      </w:r>
+      <w:r>
+        <w:rPr>
+          <w:rFonts w:ascii="Calibri" w:eastAsia="Times New Roman" w:hAnsi="Calibri" w:cs="Calibri"/>
+          <w:color w:val="000000"/>
+          <w:lang w:eastAsia="en-AU"/>
+        </w:rPr>
+        <w:t xml:space="preserve">is the </w:t>
+      </w:r>
+      <w:r>
+        <w:rPr>
+          <w:rFonts w:ascii="Calibri" w:eastAsia="Times New Roman" w:hAnsi="Calibri" w:cs="Calibri"/>
+          <w:color w:val="000000"/>
+          <w:lang w:eastAsia="en-AU"/>
+        </w:rPr>
+        <w:t>bottom</w:t>
+      </w:r>
+      <w:r>
+        <w:rPr>
+          <w:rFonts w:ascii="Calibri" w:eastAsia="Times New Roman" w:hAnsi="Calibri" w:cs="Calibri"/>
+          <w:color w:val="000000"/>
+          <w:lang w:eastAsia="en-AU"/>
+        </w:rPr>
+        <w:t xml:space="preserve"> 5 performing school based on </w:t>
+      </w:r>
+      <w:r>
+        <w:rPr>
+          <w:rFonts w:ascii="Calibri" w:eastAsia="Times New Roman" w:hAnsi="Calibri" w:cs="Calibri"/>
+          <w:color w:val="000000"/>
+          <w:lang w:eastAsia="en-AU"/>
+        </w:rPr>
+        <w:t>% Overall Passing</w:t>
+      </w:r>
+      <w:r>
+        <w:rPr>
+          <w:rFonts w:ascii="Calibri" w:eastAsia="Times New Roman" w:hAnsi="Calibri" w:cs="Calibri"/>
+          <w:color w:val="000000"/>
+          <w:lang w:eastAsia="en-AU"/>
+        </w:rPr>
+        <w:t>. The percentage of Overall Passing</w:t>
+      </w:r>
+      <w:r>
+        <w:rPr>
+          <w:rFonts w:ascii="Calibri" w:eastAsia="Times New Roman" w:hAnsi="Calibri" w:cs="Calibri"/>
+          <w:color w:val="000000"/>
+          <w:lang w:eastAsia="en-AU"/>
+        </w:rPr>
+        <w:t xml:space="preserve"> for the bottom schools</w:t>
+      </w:r>
+      <w:r>
+        <w:rPr>
+          <w:rFonts w:ascii="Calibri" w:eastAsia="Times New Roman" w:hAnsi="Calibri" w:cs="Calibri"/>
+          <w:color w:val="000000"/>
+          <w:lang w:eastAsia="en-AU"/>
+        </w:rPr>
+        <w:t xml:space="preserve"> range between </w:t>
+      </w:r>
+      <w:r>
+        <w:rPr>
+          <w:rFonts w:ascii="Calibri" w:eastAsia="Times New Roman" w:hAnsi="Calibri" w:cs="Calibri"/>
+          <w:color w:val="000000"/>
+          <w:lang w:eastAsia="en-AU"/>
+        </w:rPr>
+        <w:t>66.364617</w:t>
+      </w:r>
+      <w:r>
+        <w:rPr>
+          <w:rFonts w:ascii="Calibri" w:eastAsia="Times New Roman" w:hAnsi="Calibri" w:cs="Calibri"/>
+          <w:color w:val="000000"/>
+          <w:lang w:eastAsia="en-AU"/>
+        </w:rPr>
+        <w:t xml:space="preserve">% and </w:t>
+      </w:r>
+      <w:r>
+        <w:rPr>
+          <w:rFonts w:ascii="Calibri" w:eastAsia="Times New Roman" w:hAnsi="Calibri" w:cs="Calibri"/>
+          <w:color w:val="000000"/>
+          <w:lang w:eastAsia="en-AU"/>
+        </w:rPr>
+        <w:t>67.46988</w:t>
+      </w:r>
+      <w:r>
+        <w:rPr>
+          <w:rFonts w:ascii="Calibri" w:eastAsia="Times New Roman" w:hAnsi="Calibri" w:cs="Calibri"/>
+          <w:color w:val="000000"/>
+          <w:lang w:eastAsia="en-AU"/>
+        </w:rPr>
+        <w:t>% .</w:t>
+      </w:r>
+    </w:p>
+    <w:p>
+      <w:pPr>
+        <w:rPr>
+          <w:b/>
+          <w:bCs/>
+          <w:sz w:val="28"/>
+          <w:szCs w:val="28"/>
+          <w:lang w:val="en-US"/>
+        </w:rPr>
+      </w:pPr>
     </w:p>
     <w:tbl>
       <w:tblPr>
@@ -9954,7 +10723,6 @@
                 <w:color w:val="000000"/>
                 <w:lang w:eastAsia="en-AU"/>
               </w:rPr>
-              <w:lastRenderedPageBreak/>
               <w:t>Huang High School</w:t>
             </w:r>
           </w:p>
@@ -11314,7 +12082,6 @@
           <w:lang w:val="en-US"/>
         </w:rPr>
       </w:pPr>
-      <w:proofErr w:type="spellStart"/>
       <w:r>
         <w:rPr>
           <w:b/>
@@ -11323,10 +12090,138 @@
           <w:szCs w:val="28"/>
           <w:lang w:val="en-US"/>
         </w:rPr>
-        <w:t>Maths</w:t>
+        <w:t>Maths Score By Year</w:t>
       </w:r>
-      <w:proofErr w:type="spellEnd"/>
+    </w:p>
+    <w:p>
+      <w:pPr>
+        <w:spacing w:after="0" w:line="240" w:lineRule="auto"/>
+        <w:rPr>
+          <w:rFonts w:ascii="Calibri" w:eastAsia="Times New Roman" w:hAnsi="Calibri" w:cs="Calibri"/>
+          <w:color w:val="000000"/>
+          <w:lang w:eastAsia="en-AU"/>
+        </w:rPr>
+      </w:pPr>
       <w:r>
+        <w:rPr>
+          <w:rFonts w:ascii="Calibri" w:eastAsia="Times New Roman" w:hAnsi="Calibri" w:cs="Calibri"/>
+          <w:color w:val="000000"/>
+          <w:lang w:eastAsia="en-AU"/>
+        </w:rPr>
+        <w:t>Bailey High School has a average maths score of 72.49 in year 9.</w:t>
+      </w:r>
+    </w:p>
+    <w:p>
+      <w:pPr>
+        <w:spacing w:after="0" w:line="240" w:lineRule="auto"/>
+        <w:rPr>
+          <w:rFonts w:ascii="Calibri" w:eastAsia="Times New Roman" w:hAnsi="Calibri" w:cs="Calibri"/>
+          <w:color w:val="000000"/>
+          <w:lang w:eastAsia="en-AU"/>
+        </w:rPr>
+      </w:pPr>
+      <w:r>
+        <w:rPr>
+          <w:rFonts w:ascii="Calibri" w:eastAsia="Times New Roman" w:hAnsi="Calibri" w:cs="Calibri"/>
+          <w:color w:val="000000"/>
+          <w:lang w:eastAsia="en-AU"/>
+        </w:rPr>
+        <w:t xml:space="preserve">Bailey High School has a average maths score of </w:t>
+      </w:r>
+      <w:r>
+        <w:rPr>
+          <w:rFonts w:ascii="Calibri" w:eastAsia="Times New Roman" w:hAnsi="Calibri" w:cs="Calibri"/>
+          <w:color w:val="000000"/>
+          <w:lang w:eastAsia="en-AU"/>
+        </w:rPr>
+        <w:t>71.89</w:t>
+      </w:r>
+      <w:r>
+        <w:rPr>
+          <w:rFonts w:ascii="Calibri" w:eastAsia="Times New Roman" w:hAnsi="Calibri" w:cs="Calibri"/>
+          <w:color w:val="000000"/>
+          <w:lang w:eastAsia="en-AU"/>
+        </w:rPr>
+        <w:t xml:space="preserve"> </w:t>
+      </w:r>
+      <w:r>
+        <w:rPr>
+          <w:rFonts w:ascii="Calibri" w:eastAsia="Times New Roman" w:hAnsi="Calibri" w:cs="Calibri"/>
+          <w:color w:val="000000"/>
+          <w:lang w:eastAsia="en-AU"/>
+        </w:rPr>
+        <w:t xml:space="preserve">in year </w:t>
+      </w:r>
+      <w:r>
+        <w:rPr>
+          <w:rFonts w:ascii="Calibri" w:eastAsia="Times New Roman" w:hAnsi="Calibri" w:cs="Calibri"/>
+          <w:color w:val="000000"/>
+          <w:lang w:eastAsia="en-AU"/>
+        </w:rPr>
+        <w:t>10</w:t>
+      </w:r>
+      <w:r>
+        <w:rPr>
+          <w:rFonts w:ascii="Calibri" w:eastAsia="Times New Roman" w:hAnsi="Calibri" w:cs="Calibri"/>
+          <w:color w:val="000000"/>
+          <w:lang w:eastAsia="en-AU"/>
+        </w:rPr>
+        <w:t>.</w:t>
+      </w:r>
+    </w:p>
+    <w:p>
+      <w:pPr>
+        <w:spacing w:after="0" w:line="240" w:lineRule="auto"/>
+        <w:rPr>
+          <w:rFonts w:ascii="Calibri" w:eastAsia="Times New Roman" w:hAnsi="Calibri" w:cs="Calibri"/>
+          <w:color w:val="000000"/>
+          <w:lang w:eastAsia="en-AU"/>
+        </w:rPr>
+      </w:pPr>
+      <w:r>
+        <w:rPr>
+          <w:rFonts w:ascii="Calibri" w:eastAsia="Times New Roman" w:hAnsi="Calibri" w:cs="Calibri"/>
+          <w:color w:val="000000"/>
+          <w:lang w:eastAsia="en-AU"/>
+        </w:rPr>
+        <w:t>Bailey High School has a average maths score of 72.</w:t>
+      </w:r>
+      <w:r>
+        <w:rPr>
+          <w:rFonts w:ascii="Calibri" w:eastAsia="Times New Roman" w:hAnsi="Calibri" w:cs="Calibri"/>
+          <w:color w:val="000000"/>
+          <w:lang w:eastAsia="en-AU"/>
+        </w:rPr>
+        <w:t>37</w:t>
+      </w:r>
+      <w:r>
+        <w:rPr>
+          <w:rFonts w:ascii="Calibri" w:eastAsia="Times New Roman" w:hAnsi="Calibri" w:cs="Calibri"/>
+          <w:color w:val="000000"/>
+          <w:lang w:eastAsia="en-AU"/>
+        </w:rPr>
+        <w:t xml:space="preserve"> in year </w:t>
+      </w:r>
+      <w:r>
+        <w:rPr>
+          <w:rFonts w:ascii="Calibri" w:eastAsia="Times New Roman" w:hAnsi="Calibri" w:cs="Calibri"/>
+          <w:color w:val="000000"/>
+          <w:lang w:eastAsia="en-AU"/>
+        </w:rPr>
+        <w:t>11</w:t>
+      </w:r>
+      <w:r>
+        <w:rPr>
+          <w:rFonts w:ascii="Calibri" w:eastAsia="Times New Roman" w:hAnsi="Calibri" w:cs="Calibri"/>
+          <w:color w:val="000000"/>
+          <w:lang w:eastAsia="en-AU"/>
+        </w:rPr>
+        <w:t>.</w:t>
+      </w:r>
+    </w:p>
+    <w:p>
+      <w:pPr>
+        <w:spacing w:after="0" w:line="240" w:lineRule="auto"/>
         <w:rPr>
           <w:b/>
           <w:bCs/>
@@ -11334,29 +12229,46 @@
           <w:szCs w:val="28"/>
           <w:lang w:val="en-US"/>
         </w:rPr>
-        <w:t xml:space="preserve"> Score </w:t>
+      </w:pPr>
+      <w:r>
+        <w:rPr>
+          <w:rFonts w:ascii="Calibri" w:eastAsia="Times New Roman" w:hAnsi="Calibri" w:cs="Calibri"/>
+          <w:color w:val="000000"/>
+          <w:lang w:eastAsia="en-AU"/>
+        </w:rPr>
+        <w:t>Bailey High School has a average maths score of 72.</w:t>
       </w:r>
-      <w:proofErr w:type="gramStart"/>
       <w:r>
         <w:rPr>
-          <w:b/>
-          <w:bCs/>
-          <w:sz w:val="28"/>
-          <w:szCs w:val="28"/>
-          <w:lang w:val="en-US"/>
-        </w:rPr>
-        <w:t>By</w:t>
+          <w:rFonts w:ascii="Calibri" w:eastAsia="Times New Roman" w:hAnsi="Calibri" w:cs="Calibri"/>
+          <w:color w:val="000000"/>
+          <w:lang w:eastAsia="en-AU"/>
+        </w:rPr>
+        <w:t>67</w:t>
       </w:r>
-      <w:proofErr w:type="gramEnd"/>
       <w:r>
         <w:rPr>
-          <w:b/>
-          <w:bCs/>
-          <w:sz w:val="28"/>
-          <w:szCs w:val="28"/>
-          <w:lang w:val="en-US"/>
-        </w:rPr>
-        <w:t xml:space="preserve"> Year</w:t>
+          <w:rFonts w:ascii="Calibri" w:eastAsia="Times New Roman" w:hAnsi="Calibri" w:cs="Calibri"/>
+          <w:color w:val="000000"/>
+          <w:lang w:eastAsia="en-AU"/>
+        </w:rPr>
+        <w:t xml:space="preserve"> in year </w:t>
+      </w:r>
+      <w:r>
+        <w:rPr>
+          <w:rFonts w:ascii="Calibri" w:eastAsia="Times New Roman" w:hAnsi="Calibri" w:cs="Calibri"/>
+          <w:color w:val="000000"/>
+          <w:lang w:eastAsia="en-AU"/>
+        </w:rPr>
+        <w:t>12</w:t>
+      </w:r>
+      <w:r>
+        <w:rPr>
+          <w:rFonts w:ascii="Calibri" w:eastAsia="Times New Roman" w:hAnsi="Calibri" w:cs="Calibri"/>
+          <w:color w:val="000000"/>
+          <w:lang w:eastAsia="en-AU"/>
+        </w:rPr>
+        <w:t>.</w:t>
       </w:r>
     </w:p>
     <w:tbl>
@@ -12290,6 +13202,7 @@
                 <w:color w:val="000000"/>
                 <w:lang w:eastAsia="en-AU"/>
               </w:rPr>
+              <w:lastRenderedPageBreak/>
               <w:t>Griffin High School</w:t>
             </w:r>
           </w:p>
@@ -14174,6 +15087,9 @@
     </w:tbl>
     <w:p>
       <w:pPr>
+        <w:tabs>
+          <w:tab w:val="left" w:pos="908"/>
+        </w:tabs>
         <w:rPr>
           <w:b/>
           <w:bCs/>
@@ -14182,9 +15098,7 @@
           <w:lang w:val="en-US"/>
         </w:rPr>
       </w:pPr>
-    </w:p>
-    <w:p>
-      <w:pPr>
+      <w:r>
         <w:rPr>
           <w:b/>
           <w:bCs/>
@@ -14192,10 +15106,14 @@
           <w:szCs w:val="28"/>
           <w:lang w:val="en-US"/>
         </w:rPr>
-      </w:pPr>
+        <w:tab/>
+      </w:r>
     </w:p>
     <w:p>
       <w:pPr>
+        <w:tabs>
+          <w:tab w:val="left" w:pos="908"/>
+        </w:tabs>
         <w:rPr>
           <w:b/>
           <w:bCs/>
@@ -14204,9 +15122,7 @@
           <w:lang w:val="en-US"/>
         </w:rPr>
       </w:pPr>
-    </w:p>
-    <w:p>
-      <w:pPr>
+      <w:r>
         <w:rPr>
           <w:b/>
           <w:bCs/>
@@ -14214,39 +15130,7 @@
           <w:szCs w:val="28"/>
           <w:lang w:val="en-US"/>
         </w:rPr>
-      </w:pPr>
-      <w:r>
-        <w:rPr>
-          <w:b/>
-          <w:bCs/>
-          <w:sz w:val="28"/>
-          <w:szCs w:val="28"/>
-          <w:lang w:val="en-US"/>
-        </w:rPr>
-        <w:lastRenderedPageBreak/>
-        <w:t xml:space="preserve">Reading Score </w:t>
-      </w:r>
-      <w:proofErr w:type="gramStart"/>
-      <w:r>
-        <w:rPr>
-          <w:b/>
-          <w:bCs/>
-          <w:sz w:val="28"/>
-          <w:szCs w:val="28"/>
-          <w:lang w:val="en-US"/>
-        </w:rPr>
-        <w:t>By</w:t>
-      </w:r>
-      <w:proofErr w:type="gramEnd"/>
-      <w:r>
-        <w:rPr>
-          <w:b/>
-          <w:bCs/>
-          <w:sz w:val="28"/>
-          <w:szCs w:val="28"/>
-          <w:lang w:val="en-US"/>
-        </w:rPr>
-        <w:t xml:space="preserve"> Year</w:t>
+        <w:t>Reading Score By Year</w:t>
       </w:r>
     </w:p>
     <w:tbl>
@@ -16572,6 +17456,7 @@
                 <w:color w:val="000000"/>
                 <w:lang w:eastAsia="en-AU"/>
               </w:rPr>
+              <w:lastRenderedPageBreak/>
               <w:t>Thomas High School</w:t>
             </w:r>
           </w:p>
@@ -17091,10 +17976,324 @@
           <w:szCs w:val="28"/>
           <w:lang w:val="en-US"/>
         </w:rPr>
-        <w:t xml:space="preserve">Scores </w:t>
+        <w:t>Scores By School Spending</w:t>
       </w:r>
-      <w:proofErr w:type="gramStart"/>
+    </w:p>
+    <w:p>
+      <w:pPr>
+        <w:spacing w:after="0" w:line="240" w:lineRule="auto"/>
+        <w:rPr>
+          <w:rFonts w:ascii="Calibri" w:eastAsia="Times New Roman" w:hAnsi="Calibri" w:cs="Calibri"/>
+          <w:color w:val="000000"/>
+          <w:lang w:eastAsia="en-AU"/>
+        </w:rPr>
+      </w:pPr>
       <w:r>
+        <w:rPr>
+          <w:rFonts w:ascii="Calibri" w:eastAsia="Times New Roman" w:hAnsi="Calibri" w:cs="Calibri"/>
+          <w:color w:val="000000"/>
+          <w:lang w:eastAsia="en-AU"/>
+        </w:rPr>
+        <w:t>School</w:t>
+      </w:r>
+      <w:r>
+        <w:rPr>
+          <w:rFonts w:ascii="Calibri" w:eastAsia="Times New Roman" w:hAnsi="Calibri" w:cs="Calibri"/>
+          <w:color w:val="000000"/>
+          <w:lang w:eastAsia="en-AU"/>
+        </w:rPr>
+        <w:t>s</w:t>
+      </w:r>
+      <w:r>
+        <w:rPr>
+          <w:rFonts w:ascii="Calibri" w:eastAsia="Times New Roman" w:hAnsi="Calibri" w:cs="Calibri"/>
+          <w:color w:val="000000"/>
+          <w:lang w:eastAsia="en-AU"/>
+        </w:rPr>
+        <w:t xml:space="preserve"> Spending</w:t>
+      </w:r>
+      <w:r>
+        <w:rPr>
+          <w:rFonts w:ascii="Calibri" w:eastAsia="Times New Roman" w:hAnsi="Calibri" w:cs="Calibri"/>
+          <w:color w:val="000000"/>
+          <w:lang w:eastAsia="en-AU"/>
+        </w:rPr>
+        <w:t xml:space="preserve"> </w:t>
+      </w:r>
+      <w:r>
+        <w:rPr>
+          <w:rFonts w:ascii="Calibri" w:eastAsia="Times New Roman" w:hAnsi="Calibri" w:cs="Calibri"/>
+          <w:color w:val="000000"/>
+          <w:lang w:eastAsia="en-AU"/>
+        </w:rPr>
+        <w:t xml:space="preserve">&lt;$585 have </w:t>
+      </w:r>
+      <w:r>
+        <w:rPr>
+          <w:rFonts w:ascii="Calibri" w:eastAsia="Times New Roman" w:hAnsi="Calibri" w:cs="Calibri"/>
+          <w:color w:val="000000"/>
+          <w:lang w:eastAsia="en-AU"/>
+        </w:rPr>
+        <w:t xml:space="preserve"> Average Maths Score</w:t>
+      </w:r>
+      <w:r>
+        <w:rPr>
+          <w:rFonts w:ascii="Calibri" w:eastAsia="Times New Roman" w:hAnsi="Calibri" w:cs="Calibri"/>
+          <w:color w:val="000000"/>
+          <w:lang w:eastAsia="en-AU"/>
+        </w:rPr>
+        <w:t xml:space="preserve"> of </w:t>
+      </w:r>
+      <w:r>
+        <w:rPr>
+          <w:rFonts w:ascii="Calibri" w:eastAsia="Times New Roman" w:hAnsi="Calibri" w:cs="Calibri"/>
+          <w:color w:val="000000"/>
+          <w:lang w:eastAsia="en-AU"/>
+        </w:rPr>
+        <w:t>71.36</w:t>
+      </w:r>
+      <w:r>
+        <w:rPr>
+          <w:rFonts w:ascii="Calibri" w:eastAsia="Times New Roman" w:hAnsi="Calibri" w:cs="Calibri"/>
+          <w:color w:val="000000"/>
+          <w:lang w:eastAsia="en-AU"/>
+        </w:rPr>
+        <w:t>.</w:t>
+      </w:r>
+    </w:p>
+    <w:p>
+      <w:pPr>
+        <w:spacing w:after="0" w:line="240" w:lineRule="auto"/>
+        <w:rPr>
+          <w:rFonts w:ascii="Calibri" w:eastAsia="Times New Roman" w:hAnsi="Calibri" w:cs="Calibri"/>
+          <w:color w:val="000000"/>
+          <w:lang w:eastAsia="en-AU"/>
+        </w:rPr>
+      </w:pPr>
+      <w:r>
+        <w:rPr>
+          <w:rFonts w:ascii="Calibri" w:eastAsia="Times New Roman" w:hAnsi="Calibri" w:cs="Calibri"/>
+          <w:color w:val="000000"/>
+          <w:lang w:eastAsia="en-AU"/>
+        </w:rPr>
+        <w:t xml:space="preserve">Schools Spending </w:t>
+      </w:r>
+      <w:r>
+        <w:rPr>
+          <w:rFonts w:ascii="Calibri" w:eastAsia="Times New Roman" w:hAnsi="Calibri" w:cs="Calibri"/>
+          <w:color w:val="000000"/>
+          <w:lang w:eastAsia="en-AU"/>
+        </w:rPr>
+        <w:t>$585-630</w:t>
+      </w:r>
+      <w:r>
+        <w:rPr>
+          <w:rFonts w:ascii="Calibri" w:eastAsia="Times New Roman" w:hAnsi="Calibri" w:cs="Calibri"/>
+          <w:color w:val="000000"/>
+          <w:lang w:eastAsia="en-AU"/>
+        </w:rPr>
+        <w:t xml:space="preserve"> </w:t>
+      </w:r>
+      <w:r>
+        <w:rPr>
+          <w:rFonts w:ascii="Calibri" w:eastAsia="Times New Roman" w:hAnsi="Calibri" w:cs="Calibri"/>
+          <w:color w:val="000000"/>
+          <w:lang w:eastAsia="en-AU"/>
+        </w:rPr>
+        <w:t xml:space="preserve">have </w:t>
+      </w:r>
+      <w:r>
+        <w:rPr>
+          <w:rFonts w:ascii="Calibri" w:eastAsia="Times New Roman" w:hAnsi="Calibri" w:cs="Calibri"/>
+          <w:color w:val="000000"/>
+          <w:lang w:eastAsia="en-AU"/>
+        </w:rPr>
+        <w:t xml:space="preserve"> Average Maths Score</w:t>
+      </w:r>
+      <w:r>
+        <w:rPr>
+          <w:rFonts w:ascii="Calibri" w:eastAsia="Times New Roman" w:hAnsi="Calibri" w:cs="Calibri"/>
+          <w:color w:val="000000"/>
+          <w:lang w:eastAsia="en-AU"/>
+        </w:rPr>
+        <w:t xml:space="preserve"> of </w:t>
+      </w:r>
+      <w:r>
+        <w:rPr>
+          <w:rFonts w:ascii="Calibri" w:eastAsia="Times New Roman" w:hAnsi="Calibri" w:cs="Calibri"/>
+          <w:color w:val="000000"/>
+          <w:lang w:eastAsia="en-AU"/>
+        </w:rPr>
+        <w:t>7</w:t>
+      </w:r>
+      <w:r>
+        <w:rPr>
+          <w:rFonts w:ascii="Calibri" w:eastAsia="Times New Roman" w:hAnsi="Calibri" w:cs="Calibri"/>
+          <w:color w:val="000000"/>
+          <w:lang w:eastAsia="en-AU"/>
+        </w:rPr>
+        <w:t>2.07</w:t>
+      </w:r>
+      <w:r>
+        <w:rPr>
+          <w:rFonts w:ascii="Calibri" w:eastAsia="Times New Roman" w:hAnsi="Calibri" w:cs="Calibri"/>
+          <w:color w:val="000000"/>
+          <w:lang w:eastAsia="en-AU"/>
+        </w:rPr>
+        <w:t>.</w:t>
+      </w:r>
+    </w:p>
+    <w:p>
+      <w:pPr>
+        <w:spacing w:after="0" w:line="240" w:lineRule="auto"/>
+        <w:rPr>
+          <w:rFonts w:ascii="Calibri" w:eastAsia="Times New Roman" w:hAnsi="Calibri" w:cs="Calibri"/>
+          <w:color w:val="000000"/>
+          <w:lang w:eastAsia="en-AU"/>
+        </w:rPr>
+      </w:pPr>
+      <w:r>
+        <w:rPr>
+          <w:rFonts w:ascii="Calibri" w:eastAsia="Times New Roman" w:hAnsi="Calibri" w:cs="Calibri"/>
+          <w:color w:val="000000"/>
+          <w:lang w:eastAsia="en-AU"/>
+        </w:rPr>
+        <w:t xml:space="preserve">Schools Spending </w:t>
+      </w:r>
+      <w:r>
+        <w:rPr>
+          <w:rFonts w:ascii="Calibri" w:eastAsia="Times New Roman" w:hAnsi="Calibri" w:cs="Calibri"/>
+          <w:color w:val="000000"/>
+          <w:lang w:eastAsia="en-AU"/>
+        </w:rPr>
+        <w:t>$630-645</w:t>
+      </w:r>
+      <w:r>
+        <w:rPr>
+          <w:rFonts w:ascii="Calibri" w:eastAsia="Times New Roman" w:hAnsi="Calibri" w:cs="Calibri"/>
+          <w:color w:val="000000"/>
+          <w:lang w:eastAsia="en-AU"/>
+        </w:rPr>
+        <w:t xml:space="preserve"> </w:t>
+      </w:r>
+      <w:r>
+        <w:rPr>
+          <w:rFonts w:ascii="Calibri" w:eastAsia="Times New Roman" w:hAnsi="Calibri" w:cs="Calibri"/>
+          <w:color w:val="000000"/>
+          <w:lang w:eastAsia="en-AU"/>
+        </w:rPr>
+        <w:t xml:space="preserve">have </w:t>
+      </w:r>
+      <w:r>
+        <w:rPr>
+          <w:rFonts w:ascii="Calibri" w:eastAsia="Times New Roman" w:hAnsi="Calibri" w:cs="Calibri"/>
+          <w:color w:val="000000"/>
+          <w:lang w:eastAsia="en-AU"/>
+        </w:rPr>
+        <w:t xml:space="preserve"> Average Maths Score</w:t>
+      </w:r>
+      <w:r>
+        <w:rPr>
+          <w:rFonts w:ascii="Calibri" w:eastAsia="Times New Roman" w:hAnsi="Calibri" w:cs="Calibri"/>
+          <w:color w:val="000000"/>
+          <w:lang w:eastAsia="en-AU"/>
+        </w:rPr>
+        <w:t xml:space="preserve"> of </w:t>
+      </w:r>
+      <w:r>
+        <w:rPr>
+          <w:rFonts w:ascii="Calibri" w:eastAsia="Times New Roman" w:hAnsi="Calibri" w:cs="Calibri"/>
+          <w:color w:val="000000"/>
+          <w:lang w:eastAsia="en-AU"/>
+        </w:rPr>
+        <w:t>69.85</w:t>
+      </w:r>
+      <w:r>
+        <w:rPr>
+          <w:rFonts w:ascii="Calibri" w:eastAsia="Times New Roman" w:hAnsi="Calibri" w:cs="Calibri"/>
+          <w:color w:val="000000"/>
+          <w:lang w:eastAsia="en-AU"/>
+        </w:rPr>
+        <w:t>.</w:t>
+      </w:r>
+    </w:p>
+    <w:p>
+      <w:pPr>
+        <w:spacing w:after="0" w:line="240" w:lineRule="auto"/>
+        <w:rPr>
+          <w:rFonts w:ascii="Calibri" w:eastAsia="Times New Roman" w:hAnsi="Calibri" w:cs="Calibri"/>
+          <w:color w:val="000000"/>
+          <w:lang w:eastAsia="en-AU"/>
+        </w:rPr>
+      </w:pPr>
+      <w:r>
+        <w:rPr>
+          <w:rFonts w:ascii="Calibri" w:eastAsia="Times New Roman" w:hAnsi="Calibri" w:cs="Calibri"/>
+          <w:color w:val="000000"/>
+          <w:lang w:eastAsia="en-AU"/>
+        </w:rPr>
+        <w:t xml:space="preserve">Schools Spending </w:t>
+      </w:r>
+      <w:r>
+        <w:rPr>
+          <w:rFonts w:ascii="Calibri" w:eastAsia="Times New Roman" w:hAnsi="Calibri" w:cs="Calibri"/>
+          <w:color w:val="000000"/>
+          <w:lang w:eastAsia="en-AU"/>
+        </w:rPr>
+        <w:t>$645-680</w:t>
+      </w:r>
+      <w:r>
+        <w:rPr>
+          <w:rFonts w:ascii="Calibri" w:eastAsia="Times New Roman" w:hAnsi="Calibri" w:cs="Calibri"/>
+          <w:color w:val="000000"/>
+          <w:lang w:eastAsia="en-AU"/>
+        </w:rPr>
+        <w:t xml:space="preserve"> </w:t>
+      </w:r>
+      <w:r>
+        <w:rPr>
+          <w:rFonts w:ascii="Calibri" w:eastAsia="Times New Roman" w:hAnsi="Calibri" w:cs="Calibri"/>
+          <w:color w:val="000000"/>
+          <w:lang w:eastAsia="en-AU"/>
+        </w:rPr>
+        <w:t xml:space="preserve">have </w:t>
+      </w:r>
+      <w:r>
+        <w:rPr>
+          <w:rFonts w:ascii="Calibri" w:eastAsia="Times New Roman" w:hAnsi="Calibri" w:cs="Calibri"/>
+          <w:color w:val="000000"/>
+          <w:lang w:eastAsia="en-AU"/>
+        </w:rPr>
+        <w:t xml:space="preserve"> Average Maths Score</w:t>
+      </w:r>
+      <w:r>
+        <w:rPr>
+          <w:rFonts w:ascii="Calibri" w:eastAsia="Times New Roman" w:hAnsi="Calibri" w:cs="Calibri"/>
+          <w:color w:val="000000"/>
+          <w:lang w:eastAsia="en-AU"/>
+        </w:rPr>
+        <w:t xml:space="preserve"> of </w:t>
+      </w:r>
+      <w:r>
+        <w:rPr>
+          <w:rFonts w:ascii="Calibri" w:eastAsia="Times New Roman" w:hAnsi="Calibri" w:cs="Calibri"/>
+          <w:color w:val="000000"/>
+          <w:lang w:eastAsia="en-AU"/>
+        </w:rPr>
+        <w:t>68.88</w:t>
+      </w:r>
+      <w:r>
+        <w:rPr>
+          <w:rFonts w:ascii="Calibri" w:eastAsia="Times New Roman" w:hAnsi="Calibri" w:cs="Calibri"/>
+          <w:color w:val="000000"/>
+          <w:lang w:eastAsia="en-AU"/>
+        </w:rPr>
+        <w:t>.</w:t>
+      </w:r>
+    </w:p>
+    <w:p>
+      <w:pPr>
+        <w:spacing w:after="0" w:line="240" w:lineRule="auto"/>
         <w:rPr>
           <w:b/>
           <w:bCs/>
@@ -17102,19 +18301,7 @@
           <w:szCs w:val="28"/>
           <w:lang w:val="en-US"/>
         </w:rPr>
-        <w:t>By</w:t>
-      </w:r>
-      <w:proofErr w:type="gramEnd"/>
-      <w:r>
-        <w:rPr>
-          <w:b/>
-          <w:bCs/>
-          <w:sz w:val="28"/>
-          <w:szCs w:val="28"/>
-          <w:lang w:val="en-US"/>
-        </w:rPr>
-        <w:t xml:space="preserve"> School Spending</w:t>
-      </w:r>
+      </w:pPr>
     </w:p>
     <w:tbl>
       <w:tblPr>
@@ -17805,7 +18992,6 @@
                 <w:color w:val="000000"/>
                 <w:lang w:eastAsia="en-AU"/>
               </w:rPr>
-              <w:lastRenderedPageBreak/>
               <w:t>$630-645</w:t>
             </w:r>
           </w:p>
@@ -18219,30 +19405,338 @@
           <w:szCs w:val="28"/>
           <w:lang w:val="en-US"/>
         </w:rPr>
-        <w:t xml:space="preserve">Scores </w:t>
+        <w:t>Scores By School Size</w:t>
       </w:r>
-      <w:proofErr w:type="gramStart"/>
+    </w:p>
+    <w:p>
+      <w:pPr>
+        <w:spacing w:after="0" w:line="240" w:lineRule="auto"/>
+        <w:rPr>
+          <w:rFonts w:ascii="Calibri" w:eastAsia="Times New Roman" w:hAnsi="Calibri" w:cs="Calibri"/>
+          <w:color w:val="000000"/>
+          <w:lang w:eastAsia="en-AU"/>
+        </w:rPr>
+      </w:pPr>
       <w:r>
         <w:rPr>
-          <w:b/>
-          <w:bCs/>
-          <w:sz w:val="28"/>
-          <w:szCs w:val="28"/>
-          <w:lang w:val="en-US"/>
-        </w:rPr>
-        <w:t>By</w:t>
+          <w:rFonts w:ascii="Calibri" w:eastAsia="Times New Roman" w:hAnsi="Calibri" w:cs="Calibri"/>
+          <w:color w:val="000000"/>
+          <w:lang w:eastAsia="en-AU"/>
+        </w:rPr>
+        <w:t>Small sized school have</w:t>
       </w:r>
-      <w:proofErr w:type="gramEnd"/>
       <w:r>
         <w:rPr>
-          <w:b/>
-          <w:bCs/>
-          <w:sz w:val="28"/>
-          <w:szCs w:val="28"/>
-          <w:lang w:val="en-US"/>
-        </w:rPr>
-        <w:t xml:space="preserve"> School Size</w:t>
+          <w:rFonts w:ascii="Calibri" w:eastAsia="Times New Roman" w:hAnsi="Calibri" w:cs="Calibri"/>
+          <w:color w:val="000000"/>
+          <w:lang w:eastAsia="en-AU"/>
+        </w:rPr>
+        <w:t xml:space="preserve"> </w:t>
       </w:r>
+      <w:r>
+        <w:rPr>
+          <w:rFonts w:ascii="Calibri" w:eastAsia="Times New Roman" w:hAnsi="Calibri" w:cs="Calibri"/>
+          <w:color w:val="000000"/>
+          <w:lang w:eastAsia="en-AU"/>
+        </w:rPr>
+        <w:t>72.335748</w:t>
+      </w:r>
+      <w:r>
+        <w:rPr>
+          <w:rFonts w:ascii="Calibri" w:eastAsia="Times New Roman" w:hAnsi="Calibri" w:cs="Calibri"/>
+          <w:color w:val="000000"/>
+          <w:lang w:eastAsia="en-AU"/>
+        </w:rPr>
+        <w:t xml:space="preserve"> </w:t>
+      </w:r>
+      <w:r>
+        <w:rPr>
+          <w:rFonts w:ascii="Calibri" w:eastAsia="Times New Roman" w:hAnsi="Calibri" w:cs="Calibri"/>
+          <w:color w:val="000000"/>
+          <w:lang w:eastAsia="en-AU"/>
+        </w:rPr>
+        <w:t xml:space="preserve"> Average Maths Score</w:t>
+      </w:r>
+      <w:r>
+        <w:rPr>
+          <w:rFonts w:ascii="Calibri" w:eastAsia="Times New Roman" w:hAnsi="Calibri" w:cs="Calibri"/>
+          <w:color w:val="000000"/>
+          <w:lang w:eastAsia="en-AU"/>
+        </w:rPr>
+        <w:t xml:space="preserve"> </w:t>
+      </w:r>
+      <w:r>
+        <w:rPr>
+          <w:rFonts w:ascii="Calibri" w:eastAsia="Times New Roman" w:hAnsi="Calibri" w:cs="Calibri"/>
+          <w:color w:val="000000"/>
+          <w:lang w:eastAsia="en-AU"/>
+        </w:rPr>
+        <w:t xml:space="preserve">and </w:t>
+      </w:r>
+      <w:r>
+        <w:rPr>
+          <w:rFonts w:ascii="Calibri" w:eastAsia="Times New Roman" w:hAnsi="Calibri" w:cs="Calibri"/>
+          <w:color w:val="000000"/>
+          <w:lang w:eastAsia="en-AU"/>
+        </w:rPr>
+        <w:t>71.636864</w:t>
+      </w:r>
+      <w:r>
+        <w:rPr>
+          <w:rFonts w:ascii="Calibri" w:eastAsia="Times New Roman" w:hAnsi="Calibri" w:cs="Calibri"/>
+          <w:color w:val="000000"/>
+          <w:lang w:eastAsia="en-AU"/>
+        </w:rPr>
+        <w:t xml:space="preserve"> </w:t>
+      </w:r>
+      <w:r>
+        <w:rPr>
+          <w:rFonts w:ascii="Calibri" w:eastAsia="Times New Roman" w:hAnsi="Calibri" w:cs="Calibri"/>
+          <w:color w:val="000000"/>
+          <w:lang w:eastAsia="en-AU"/>
+        </w:rPr>
+        <w:t xml:space="preserve">Average Reading Score </w:t>
+      </w:r>
+      <w:r>
+        <w:rPr>
+          <w:rFonts w:ascii="Calibri" w:eastAsia="Times New Roman" w:hAnsi="Calibri" w:cs="Calibri"/>
+          <w:color w:val="000000"/>
+          <w:lang w:eastAsia="en-AU"/>
+        </w:rPr>
+        <w:t>more than</w:t>
+      </w:r>
+    </w:p>
+    <w:p>
+      <w:pPr>
+        <w:spacing w:after="0" w:line="240" w:lineRule="auto"/>
+        <w:rPr>
+          <w:rFonts w:ascii="Calibri" w:eastAsia="Times New Roman" w:hAnsi="Calibri" w:cs="Calibri"/>
+          <w:color w:val="000000"/>
+          <w:lang w:eastAsia="en-AU"/>
+        </w:rPr>
+      </w:pPr>
+      <w:r>
+        <w:rPr>
+          <w:rFonts w:ascii="Calibri" w:eastAsia="Times New Roman" w:hAnsi="Calibri" w:cs="Calibri"/>
+          <w:color w:val="000000"/>
+          <w:lang w:eastAsia="en-AU"/>
+        </w:rPr>
+        <w:t>M</w:t>
+      </w:r>
+      <w:r>
+        <w:rPr>
+          <w:rFonts w:ascii="Calibri" w:eastAsia="Times New Roman" w:hAnsi="Calibri" w:cs="Calibri"/>
+          <w:color w:val="000000"/>
+          <w:lang w:eastAsia="en-AU"/>
+        </w:rPr>
+        <w:t>edium size schoo</w:t>
+      </w:r>
+      <w:r>
+        <w:rPr>
+          <w:rFonts w:ascii="Calibri" w:eastAsia="Times New Roman" w:hAnsi="Calibri" w:cs="Calibri"/>
+          <w:color w:val="000000"/>
+          <w:lang w:eastAsia="en-AU"/>
+        </w:rPr>
+        <w:t>l have</w:t>
+      </w:r>
+      <w:r>
+        <w:rPr>
+          <w:rFonts w:ascii="Calibri" w:eastAsia="Times New Roman" w:hAnsi="Calibri" w:cs="Calibri"/>
+          <w:color w:val="000000"/>
+          <w:lang w:eastAsia="en-AU"/>
+        </w:rPr>
+        <w:t xml:space="preserve"> </w:t>
+      </w:r>
+      <w:r>
+        <w:rPr>
+          <w:rFonts w:ascii="Calibri" w:eastAsia="Times New Roman" w:hAnsi="Calibri" w:cs="Calibri"/>
+          <w:color w:val="000000"/>
+          <w:lang w:eastAsia="en-AU"/>
+        </w:rPr>
+        <w:t>71.42165</w:t>
+      </w:r>
+      <w:r>
+        <w:rPr>
+          <w:rFonts w:ascii="Calibri" w:eastAsia="Times New Roman" w:hAnsi="Calibri" w:cs="Calibri"/>
+          <w:color w:val="000000"/>
+          <w:lang w:eastAsia="en-AU"/>
+        </w:rPr>
+        <w:t xml:space="preserve"> </w:t>
+      </w:r>
+      <w:r>
+        <w:rPr>
+          <w:rFonts w:ascii="Calibri" w:eastAsia="Times New Roman" w:hAnsi="Calibri" w:cs="Calibri"/>
+          <w:color w:val="000000"/>
+          <w:lang w:eastAsia="en-AU"/>
+        </w:rPr>
+        <w:t>Average Maths Score</w:t>
+      </w:r>
+      <w:r>
+        <w:rPr>
+          <w:rFonts w:ascii="Calibri" w:eastAsia="Times New Roman" w:hAnsi="Calibri" w:cs="Calibri"/>
+          <w:color w:val="000000"/>
+          <w:lang w:eastAsia="en-AU"/>
+        </w:rPr>
+        <w:t xml:space="preserve"> </w:t>
+      </w:r>
+      <w:r>
+        <w:rPr>
+          <w:rFonts w:ascii="Calibri" w:eastAsia="Times New Roman" w:hAnsi="Calibri" w:cs="Calibri"/>
+          <w:color w:val="000000"/>
+          <w:lang w:eastAsia="en-AU"/>
+        </w:rPr>
+        <w:t xml:space="preserve">and </w:t>
+      </w:r>
+      <w:r>
+        <w:rPr>
+          <w:rFonts w:ascii="Calibri" w:eastAsia="Times New Roman" w:hAnsi="Calibri" w:cs="Calibri"/>
+          <w:color w:val="000000"/>
+          <w:lang w:eastAsia="en-AU"/>
+        </w:rPr>
+        <w:t>70.720164</w:t>
+      </w:r>
+      <w:r>
+        <w:rPr>
+          <w:rFonts w:ascii="Calibri" w:eastAsia="Times New Roman" w:hAnsi="Calibri" w:cs="Calibri"/>
+          <w:color w:val="000000"/>
+          <w:lang w:eastAsia="en-AU"/>
+        </w:rPr>
+        <w:t xml:space="preserve"> </w:t>
+      </w:r>
+      <w:r>
+        <w:rPr>
+          <w:rFonts w:ascii="Calibri" w:eastAsia="Times New Roman" w:hAnsi="Calibri" w:cs="Calibri"/>
+          <w:color w:val="000000"/>
+          <w:lang w:eastAsia="en-AU"/>
+        </w:rPr>
+        <w:t>Average Reading Score</w:t>
+      </w:r>
+      <w:r>
+        <w:rPr>
+          <w:rFonts w:ascii="Calibri" w:eastAsia="Times New Roman" w:hAnsi="Calibri" w:cs="Calibri"/>
+          <w:color w:val="000000"/>
+          <w:lang w:eastAsia="en-AU"/>
+        </w:rPr>
+        <w:t>.</w:t>
+      </w:r>
+    </w:p>
+    <w:p>
+      <w:pPr>
+        <w:spacing w:after="0" w:line="240" w:lineRule="auto"/>
+        <w:rPr>
+          <w:rFonts w:ascii="Calibri" w:eastAsia="Times New Roman" w:hAnsi="Calibri" w:cs="Calibri"/>
+          <w:color w:val="000000"/>
+          <w:lang w:eastAsia="en-AU"/>
+        </w:rPr>
+      </w:pPr>
+      <w:r>
+        <w:rPr>
+          <w:rFonts w:ascii="Calibri" w:eastAsia="Times New Roman" w:hAnsi="Calibri" w:cs="Calibri"/>
+          <w:color w:val="000000"/>
+          <w:lang w:eastAsia="en-AU"/>
+        </w:rPr>
+        <w:t>Large</w:t>
+      </w:r>
+      <w:r>
+        <w:rPr>
+          <w:rFonts w:ascii="Calibri" w:eastAsia="Times New Roman" w:hAnsi="Calibri" w:cs="Calibri"/>
+          <w:color w:val="000000"/>
+          <w:lang w:eastAsia="en-AU"/>
+        </w:rPr>
+        <w:t xml:space="preserve"> size school have </w:t>
+      </w:r>
+      <w:r>
+        <w:rPr>
+          <w:rFonts w:ascii="Calibri" w:eastAsia="Times New Roman" w:hAnsi="Calibri" w:cs="Calibri"/>
+          <w:color w:val="000000"/>
+          <w:lang w:eastAsia="en-AU"/>
+        </w:rPr>
+        <w:t>69.751809</w:t>
+      </w:r>
+      <w:r>
+        <w:rPr>
+          <w:rFonts w:ascii="Calibri" w:eastAsia="Times New Roman" w:hAnsi="Calibri" w:cs="Calibri"/>
+          <w:color w:val="000000"/>
+          <w:lang w:eastAsia="en-AU"/>
+        </w:rPr>
+        <w:t xml:space="preserve"> </w:t>
+      </w:r>
+      <w:r>
+        <w:rPr>
+          <w:rFonts w:ascii="Calibri" w:eastAsia="Times New Roman" w:hAnsi="Calibri" w:cs="Calibri"/>
+          <w:color w:val="000000"/>
+          <w:lang w:eastAsia="en-AU"/>
+        </w:rPr>
+        <w:t>Average Maths Score</w:t>
+      </w:r>
+      <w:r>
+        <w:rPr>
+          <w:rFonts w:ascii="Calibri" w:eastAsia="Times New Roman" w:hAnsi="Calibri" w:cs="Calibri"/>
+          <w:color w:val="000000"/>
+          <w:lang w:eastAsia="en-AU"/>
+        </w:rPr>
+        <w:t xml:space="preserve"> </w:t>
+      </w:r>
+      <w:r>
+        <w:rPr>
+          <w:rFonts w:ascii="Calibri" w:eastAsia="Times New Roman" w:hAnsi="Calibri" w:cs="Calibri"/>
+          <w:color w:val="000000"/>
+          <w:lang w:eastAsia="en-AU"/>
+        </w:rPr>
+        <w:t xml:space="preserve">and </w:t>
+      </w:r>
+      <w:r>
+        <w:rPr>
+          <w:rFonts w:ascii="Calibri" w:eastAsia="Times New Roman" w:hAnsi="Calibri" w:cs="Calibri"/>
+          <w:color w:val="000000"/>
+          <w:lang w:eastAsia="en-AU"/>
+        </w:rPr>
+        <w:t>69.576052</w:t>
+      </w:r>
+      <w:r>
+        <w:rPr>
+          <w:rFonts w:ascii="Calibri" w:eastAsia="Times New Roman" w:hAnsi="Calibri" w:cs="Calibri"/>
+          <w:color w:val="000000"/>
+          <w:lang w:eastAsia="en-AU"/>
+        </w:rPr>
+        <w:t xml:space="preserve"> </w:t>
+      </w:r>
+      <w:r>
+        <w:rPr>
+          <w:rFonts w:ascii="Calibri" w:eastAsia="Times New Roman" w:hAnsi="Calibri" w:cs="Calibri"/>
+          <w:color w:val="000000"/>
+          <w:lang w:eastAsia="en-AU"/>
+        </w:rPr>
+        <w:t>Average Reading Score</w:t>
+      </w:r>
+      <w:r>
+        <w:rPr>
+          <w:rFonts w:ascii="Calibri" w:eastAsia="Times New Roman" w:hAnsi="Calibri" w:cs="Calibri"/>
+          <w:color w:val="000000"/>
+          <w:lang w:eastAsia="en-AU"/>
+        </w:rPr>
+        <w:t>.</w:t>
+      </w:r>
+    </w:p>
+    <w:p>
+      <w:pPr>
+        <w:spacing w:after="0" w:line="240" w:lineRule="auto"/>
+        <w:rPr>
+          <w:rFonts w:ascii="Calibri" w:eastAsia="Times New Roman" w:hAnsi="Calibri" w:cs="Calibri"/>
+          <w:color w:val="000000"/>
+          <w:lang w:eastAsia="en-AU"/>
+        </w:rPr>
+      </w:pPr>
+    </w:p>
+    <w:p>
+      <w:pPr>
+        <w:spacing w:after="0" w:line="240" w:lineRule="auto"/>
+        <w:rPr>
+          <w:rFonts w:ascii="Calibri" w:eastAsia="Times New Roman" w:hAnsi="Calibri" w:cs="Calibri"/>
+          <w:color w:val="000000"/>
+          <w:lang w:eastAsia="en-AU"/>
+        </w:rPr>
+      </w:pPr>
     </w:p>
     <w:tbl>
       <w:tblPr>
@@ -18294,6 +19788,7 @@
                 <w:color w:val="000000"/>
                 <w:lang w:eastAsia="en-AU"/>
               </w:rPr>
+              <w:lastRenderedPageBreak/>
               <w:t>School Size</w:t>
             </w:r>
           </w:p>
@@ -19132,30 +20627,206 @@
           <w:szCs w:val="28"/>
           <w:lang w:val="en-US"/>
         </w:rPr>
-        <w:t xml:space="preserve">Scores </w:t>
+        <w:t xml:space="preserve">Scores By School Type </w:t>
       </w:r>
-      <w:proofErr w:type="gramStart"/>
+    </w:p>
+    <w:p>
+      <w:pPr>
+        <w:spacing w:after="0" w:line="240" w:lineRule="auto"/>
+        <w:rPr>
+          <w:rFonts w:ascii="Calibri" w:eastAsia="Times New Roman" w:hAnsi="Calibri" w:cs="Calibri"/>
+          <w:color w:val="000000"/>
+          <w:lang w:eastAsia="en-AU"/>
+        </w:rPr>
+      </w:pPr>
       <w:r>
         <w:rPr>
-          <w:b/>
-          <w:bCs/>
-          <w:sz w:val="28"/>
-          <w:szCs w:val="28"/>
-          <w:lang w:val="en-US"/>
-        </w:rPr>
-        <w:t>By</w:t>
+          <w:rFonts w:ascii="Calibri" w:eastAsia="Times New Roman" w:hAnsi="Calibri" w:cs="Calibri"/>
+          <w:color w:val="000000"/>
+          <w:lang w:eastAsia="en-AU"/>
+        </w:rPr>
+        <w:t>Government School type</w:t>
       </w:r>
-      <w:proofErr w:type="gramEnd"/>
       <w:r>
         <w:rPr>
-          <w:b/>
-          <w:bCs/>
-          <w:sz w:val="28"/>
-          <w:szCs w:val="28"/>
-          <w:lang w:val="en-US"/>
-        </w:rPr>
-        <w:t xml:space="preserve"> School Type </w:t>
+          <w:rFonts w:ascii="Calibri" w:eastAsia="Times New Roman" w:hAnsi="Calibri" w:cs="Calibri"/>
+          <w:color w:val="000000"/>
+          <w:lang w:eastAsia="en-AU"/>
+        </w:rPr>
+        <w:t xml:space="preserve"> have</w:t>
       </w:r>
+      <w:r>
+        <w:rPr>
+          <w:rFonts w:ascii="Calibri" w:eastAsia="Times New Roman" w:hAnsi="Calibri" w:cs="Calibri"/>
+          <w:color w:val="000000"/>
+          <w:lang w:eastAsia="en-AU"/>
+        </w:rPr>
+        <w:t xml:space="preserve"> Average Maths Score</w:t>
+      </w:r>
+      <w:r>
+        <w:rPr>
+          <w:rFonts w:ascii="Calibri" w:eastAsia="Times New Roman" w:hAnsi="Calibri" w:cs="Calibri"/>
+          <w:color w:val="000000"/>
+          <w:lang w:eastAsia="en-AU"/>
+        </w:rPr>
+        <w:t xml:space="preserve"> (</w:t>
+      </w:r>
+      <w:r>
+        <w:rPr>
+          <w:rFonts w:ascii="Calibri" w:eastAsia="Times New Roman" w:hAnsi="Calibri" w:cs="Calibri"/>
+          <w:color w:val="000000"/>
+          <w:lang w:eastAsia="en-AU"/>
+        </w:rPr>
+        <w:t>69.834806</w:t>
+      </w:r>
+      <w:r>
+        <w:rPr>
+          <w:rFonts w:ascii="Calibri" w:eastAsia="Times New Roman" w:hAnsi="Calibri" w:cs="Calibri"/>
+          <w:color w:val="000000"/>
+          <w:lang w:eastAsia="en-AU"/>
+        </w:rPr>
+        <w:t>)</w:t>
+      </w:r>
+      <w:r>
+        <w:rPr>
+          <w:rFonts w:ascii="Calibri" w:eastAsia="Times New Roman" w:hAnsi="Calibri" w:cs="Calibri"/>
+          <w:color w:val="000000"/>
+          <w:lang w:eastAsia="en-AU"/>
+        </w:rPr>
+        <w:t xml:space="preserve"> and Average Reading Score</w:t>
+      </w:r>
+      <w:r>
+        <w:rPr>
+          <w:rFonts w:ascii="Calibri" w:eastAsia="Times New Roman" w:hAnsi="Calibri" w:cs="Calibri"/>
+          <w:color w:val="000000"/>
+          <w:lang w:eastAsia="en-AU"/>
+        </w:rPr>
+        <w:t>(</w:t>
+      </w:r>
+      <w:r>
+        <w:rPr>
+          <w:rFonts w:ascii="Calibri" w:eastAsia="Times New Roman" w:hAnsi="Calibri" w:cs="Calibri"/>
+          <w:color w:val="000000"/>
+          <w:lang w:eastAsia="en-AU"/>
+        </w:rPr>
+        <w:t>69.675929</w:t>
+      </w:r>
+      <w:r>
+        <w:rPr>
+          <w:rFonts w:ascii="Calibri" w:eastAsia="Times New Roman" w:hAnsi="Calibri" w:cs="Calibri"/>
+          <w:color w:val="000000"/>
+          <w:lang w:eastAsia="en-AU"/>
+        </w:rPr>
+        <w:t>).</w:t>
+      </w:r>
+    </w:p>
+    <w:p>
+      <w:pPr>
+        <w:spacing w:after="0" w:line="240" w:lineRule="auto"/>
+        <w:rPr>
+          <w:rFonts w:ascii="Calibri" w:eastAsia="Times New Roman" w:hAnsi="Calibri" w:cs="Calibri"/>
+          <w:color w:val="000000"/>
+          <w:lang w:eastAsia="en-AU"/>
+        </w:rPr>
+      </w:pPr>
+      <w:r>
+        <w:rPr>
+          <w:rFonts w:ascii="Calibri" w:eastAsia="Times New Roman" w:hAnsi="Calibri" w:cs="Calibri"/>
+          <w:color w:val="000000"/>
+          <w:lang w:eastAsia="en-AU"/>
+        </w:rPr>
+        <w:t>Independent School Type</w:t>
+      </w:r>
+      <w:r>
+        <w:rPr>
+          <w:rFonts w:ascii="Calibri" w:eastAsia="Times New Roman" w:hAnsi="Calibri" w:cs="Calibri"/>
+          <w:color w:val="000000"/>
+          <w:lang w:eastAsia="en-AU"/>
+        </w:rPr>
+        <w:t xml:space="preserve"> </w:t>
+      </w:r>
+      <w:r>
+        <w:rPr>
+          <w:rFonts w:ascii="Calibri" w:eastAsia="Times New Roman" w:hAnsi="Calibri" w:cs="Calibri"/>
+          <w:color w:val="000000"/>
+          <w:lang w:eastAsia="en-AU"/>
+        </w:rPr>
+        <w:t>have</w:t>
+      </w:r>
+      <w:r>
+        <w:rPr>
+          <w:rFonts w:ascii="Calibri" w:eastAsia="Times New Roman" w:hAnsi="Calibri" w:cs="Calibri"/>
+          <w:color w:val="000000"/>
+          <w:lang w:eastAsia="en-AU"/>
+        </w:rPr>
+        <w:t xml:space="preserve"> Average Maths Score</w:t>
+      </w:r>
+      <w:r>
+        <w:rPr>
+          <w:rFonts w:ascii="Calibri" w:eastAsia="Times New Roman" w:hAnsi="Calibri" w:cs="Calibri"/>
+          <w:color w:val="000000"/>
+          <w:lang w:eastAsia="en-AU"/>
+        </w:rPr>
+        <w:t xml:space="preserve"> (</w:t>
+      </w:r>
+      <w:r>
+        <w:rPr>
+          <w:rFonts w:ascii="Calibri" w:eastAsia="Times New Roman" w:hAnsi="Calibri" w:cs="Calibri"/>
+          <w:color w:val="000000"/>
+          <w:lang w:eastAsia="en-AU"/>
+        </w:rPr>
+        <w:t>71.368822</w:t>
+      </w:r>
+      <w:r>
+        <w:rPr>
+          <w:rFonts w:ascii="Calibri" w:eastAsia="Times New Roman" w:hAnsi="Calibri" w:cs="Calibri"/>
+          <w:color w:val="000000"/>
+          <w:lang w:eastAsia="en-AU"/>
+        </w:rPr>
+        <w:t>)</w:t>
+      </w:r>
+      <w:r>
+        <w:rPr>
+          <w:rFonts w:ascii="Calibri" w:eastAsia="Times New Roman" w:hAnsi="Calibri" w:cs="Calibri"/>
+          <w:color w:val="000000"/>
+          <w:lang w:eastAsia="en-AU"/>
+        </w:rPr>
+        <w:t xml:space="preserve"> and Average Reading Score</w:t>
+      </w:r>
+      <w:r>
+        <w:rPr>
+          <w:rFonts w:ascii="Calibri" w:eastAsia="Times New Roman" w:hAnsi="Calibri" w:cs="Calibri"/>
+          <w:color w:val="000000"/>
+          <w:lang w:eastAsia="en-AU"/>
+        </w:rPr>
+        <w:t>(</w:t>
+      </w:r>
+      <w:r>
+        <w:rPr>
+          <w:rFonts w:ascii="Calibri" w:eastAsia="Times New Roman" w:hAnsi="Calibri" w:cs="Calibri"/>
+          <w:color w:val="000000"/>
+          <w:lang w:eastAsia="en-AU"/>
+        </w:rPr>
+        <w:t>70.718933</w:t>
+      </w:r>
+      <w:r>
+        <w:rPr>
+          <w:rFonts w:ascii="Calibri" w:eastAsia="Times New Roman" w:hAnsi="Calibri" w:cs="Calibri"/>
+          <w:color w:val="000000"/>
+          <w:lang w:eastAsia="en-AU"/>
+        </w:rPr>
+        <w:t>).</w:t>
+      </w:r>
+    </w:p>
+    <w:p>
+      <w:pPr>
+        <w:spacing w:after="0" w:line="240" w:lineRule="auto"/>
+        <w:rPr>
+          <w:rFonts w:ascii="Calibri" w:eastAsia="Times New Roman" w:hAnsi="Calibri" w:cs="Calibri"/>
+          <w:color w:val="000000"/>
+          <w:lang w:eastAsia="en-AU"/>
+        </w:rPr>
+      </w:pPr>
     </w:p>
     <w:tbl>
       <w:tblPr>
@@ -19863,7 +21534,7 @@
 </file>
 
 <file path=word/numbering.xml><?xml version="1.0" encoding="utf-8"?>
-<w:numbering xmlns:wpc="http://schemas.microsoft.com/office/word/2010/wordprocessingCanvas" xmlns:cx="http://schemas.microsoft.com/office/drawing/2014/chartex" xmlns:cx1="http://schemas.microsoft.com/office/drawing/2015/9/8/chartex" xmlns:cx2="http://schemas.microsoft.com/office/drawing/2015/10/21/chartex" xmlns:cx3="http://schemas.microsoft.com/office/drawing/2016/5/9/chartex" xmlns:cx4="http://schemas.microsoft.com/office/drawing/2016/5/10/chartex" xmlns:cx5="http://schemas.microsoft.com/office/drawing/2016/5/11/chartex" xmlns:cx6="http://schemas.microsoft.com/office/drawing/2016/5/12/chartex" xmlns:cx7="http://schemas.microsoft.com/office/drawing/2016/5/13/chartex" xmlns:cx8="http://schemas.microsoft.com/office/drawing/2016/5/14/chartex" xmlns:mc="http://schemas.openxmlformats.org/markup-compatibility/2006" xmlns:aink="http://schemas.microsoft.com/office/drawing/2016/ink" xmlns:am3d="http://schemas.microsoft.com/office/drawing/2017/model3d" xmlns:o="urn:schemas-microsoft-com:office:office" xmlns:r="http://schemas.openxmlformats.org/officeDocument/2006/relationships" xmlns:m="http://schemas.openxmlformats.org/officeDocument/2006/math" xmlns:v="urn:schemas-microsoft-com:vml" xmlns:wp14="http://schemas.microsoft.com/office/word/2010/wordprocessingDrawing" xmlns:wp="http://schemas.openxmlformats.org/drawingml/2006/wordprocessingDrawing" xmlns:w10="urn:schemas-microsoft-com:office:word" xmlns:w="http://schemas.openxmlformats.org/wordprocessingml/2006/main" xmlns:w14="http://schemas.microsoft.com/office/word/2010/wordml" xmlns:w15="http://schemas.microsoft.com/office/word/2012/wordml" xmlns:w16cex="http://schemas.microsoft.com/office/word/2018/wordml/cex" xmlns:w16cid="http://schemas.microsoft.com/office/word/2016/wordml/cid" xmlns:w16="http://schemas.microsoft.com/office/word/2018/wordml" xmlns:w16se="http://schemas.microsoft.com/office/word/2015/wordml/symex" xmlns:wpg="http://schemas.microsoft.com/office/word/2010/wordprocessingGroup" xmlns:wpi="http://schemas.microsoft.com/office/word/2010/wordprocessingInk" xmlns:wne="http://schemas.microsoft.com/office/word/2006/wordml" xmlns:wps="http://schemas.microsoft.com/office/word/2010/wordprocessingShape" mc:Ignorable="w14 w15 w16se w16cid w16 w16cex wp14">
+<w:numbering xmlns:wpc="http://schemas.microsoft.com/office/word/2010/wordprocessingCanvas" xmlns:cx="http://schemas.microsoft.com/office/drawing/2014/chartex" xmlns:cx1="http://schemas.microsoft.com/office/drawing/2015/9/8/chartex" xmlns:cx2="http://schemas.microsoft.com/office/drawing/2015/10/21/chartex" xmlns:cx3="http://schemas.microsoft.com/office/drawing/2016/5/9/chartex" xmlns:cx4="http://schemas.microsoft.com/office/drawing/2016/5/10/chartex" xmlns:cx5="http://schemas.microsoft.com/office/drawing/2016/5/11/chartex" xmlns:cx6="http://schemas.microsoft.com/office/drawing/2016/5/12/chartex" xmlns:cx7="http://schemas.microsoft.com/office/drawing/2016/5/13/chartex" xmlns:cx8="http://schemas.microsoft.com/office/drawing/2016/5/14/chartex" xmlns:mc="http://schemas.openxmlformats.org/markup-compatibility/2006" xmlns:aink="http://schemas.microsoft.com/office/drawing/2016/ink" xmlns:am3d="http://schemas.microsoft.com/office/drawing/2017/model3d" xmlns:o="urn:schemas-microsoft-com:office:office" xmlns:oel="http://schemas.microsoft.com/office/2019/extlst" xmlns:r="http://schemas.openxmlformats.org/officeDocument/2006/relationships" xmlns:m="http://schemas.openxmlformats.org/officeDocument/2006/math" xmlns:v="urn:schemas-microsoft-com:vml" xmlns:wp14="http://schemas.microsoft.com/office/word/2010/wordprocessingDrawing" xmlns:wp="http://schemas.openxmlformats.org/drawingml/2006/wordprocessingDrawing" xmlns:w10="urn:schemas-microsoft-com:office:word" xmlns:w="http://schemas.openxmlformats.org/wordprocessingml/2006/main" xmlns:w14="http://schemas.microsoft.com/office/word/2010/wordml" xmlns:w15="http://schemas.microsoft.com/office/word/2012/wordml" xmlns:w16cex="http://schemas.microsoft.com/office/word/2018/wordml/cex" xmlns:w16cid="http://schemas.microsoft.com/office/word/2016/wordml/cid" xmlns:w16="http://schemas.microsoft.com/office/word/2018/wordml" xmlns:w16sdtdh="http://schemas.microsoft.com/office/word/2020/wordml/sdtdatahash" xmlns:w16se="http://schemas.microsoft.com/office/word/2015/wordml/symex" xmlns:wpg="http://schemas.microsoft.com/office/word/2010/wordprocessingGroup" xmlns:wpi="http://schemas.microsoft.com/office/word/2010/wordprocessingInk" xmlns:wne="http://schemas.microsoft.com/office/word/2006/wordml" xmlns:wps="http://schemas.microsoft.com/office/word/2010/wordprocessingShape" mc:Ignorable="w14 w15 w16se w16cid w16 w16cex w16sdtdh wp14">
   <w:abstractNum w:abstractNumId="0" w15:restartNumberingAfterBreak="0">
     <w:nsid w:val="3D8E41FD"/>
     <w:multiLevelType w:val="multilevel"/>
@@ -20400,23 +22071,23 @@
       </w:rPr>
     </w:lvl>
   </w:abstractNum>
-  <w:num w:numId="1">
+  <w:num w:numId="1" w16cid:durableId="405298529">
     <w:abstractNumId w:val="0"/>
   </w:num>
-  <w:num w:numId="2">
+  <w:num w:numId="2" w16cid:durableId="2014146183">
     <w:abstractNumId w:val="1"/>
   </w:num>
-  <w:num w:numId="3">
+  <w:num w:numId="3" w16cid:durableId="2002463443">
     <w:abstractNumId w:val="3"/>
   </w:num>
-  <w:num w:numId="4">
+  <w:num w:numId="4" w16cid:durableId="669139046">
     <w:abstractNumId w:val="2"/>
   </w:num>
 </w:numbering>
 </file>
 
 <file path=word/styles.xml><?xml version="1.0" encoding="utf-8"?>
-<w:styles xmlns:mc="http://schemas.openxmlformats.org/markup-compatibility/2006" xmlns:r="http://schemas.openxmlformats.org/officeDocument/2006/relationships" xmlns:w="http://schemas.openxmlformats.org/wordprocessingml/2006/main" xmlns:w14="http://schemas.microsoft.com/office/word/2010/wordml" xmlns:w15="http://schemas.microsoft.com/office/word/2012/wordml" xmlns:w16cex="http://schemas.microsoft.com/office/word/2018/wordml/cex" xmlns:w16cid="http://schemas.microsoft.com/office/word/2016/wordml/cid" xmlns:w16="http://schemas.microsoft.com/office/word/2018/wordml" xmlns:w16se="http://schemas.microsoft.com/office/word/2015/wordml/symex" mc:Ignorable="w14 w15 w16se w16cid w16 w16cex">
+<w:styles xmlns:mc="http://schemas.openxmlformats.org/markup-compatibility/2006" xmlns:r="http://schemas.openxmlformats.org/officeDocument/2006/relationships" xmlns:w="http://schemas.openxmlformats.org/wordprocessingml/2006/main" xmlns:w14="http://schemas.microsoft.com/office/word/2010/wordml" xmlns:w15="http://schemas.microsoft.com/office/word/2012/wordml" xmlns:w16cex="http://schemas.microsoft.com/office/word/2018/wordml/cex" xmlns:w16cid="http://schemas.microsoft.com/office/word/2016/wordml/cid" xmlns:w16="http://schemas.microsoft.com/office/word/2018/wordml" xmlns:w16sdtdh="http://schemas.microsoft.com/office/word/2020/wordml/sdtdatahash" xmlns:w16se="http://schemas.microsoft.com/office/word/2015/wordml/symex" mc:Ignorable="w14 w15 w16se w16cid w16 w16cex w16sdtdh">
   <w:docDefaults>
     <w:rPrDefault>
       <w:rPr>

</xml_diff>